<commit_message>
added c programming notes
</commit_message>
<xml_diff>
--- a/C/basics.docx
+++ b/C/basics.docx
@@ -4008,15 +4008,20 @@
         <w:tab/>
         <w:t xml:space="preserve">// </w:t>
       </w:r>
-      <w:proofErr w:type="spellStart"/>
-      <w:r>
-        <w:rPr>
-          <w:rFonts w:ascii="Arial" w:hAnsi="Arial" w:cs="Arial"/>
-          <w:lang w:val="en-US"/>
-        </w:rPr>
-        <w:t>envoke</w:t>
-      </w:r>
-      <w:proofErr w:type="spellEnd"/>
+      <w:r>
+        <w:rPr>
+          <w:rFonts w:ascii="Arial" w:hAnsi="Arial" w:cs="Arial"/>
+          <w:lang w:val="en-US"/>
+        </w:rPr>
+        <w:t>i</w:t>
+      </w:r>
+      <w:r>
+        <w:rPr>
+          <w:rFonts w:ascii="Arial" w:hAnsi="Arial" w:cs="Arial"/>
+          <w:lang w:val="en-US"/>
+        </w:rPr>
+        <w:t>nvoke</w:t>
+      </w:r>
     </w:p>
     <w:p>
       <w:pPr>
@@ -7536,6 +7541,507 @@
           <w:rFonts w:ascii="Arial" w:hAnsi="Arial" w:cs="Arial"/>
           <w:lang w:val="en-US"/>
         </w:rPr>
+        <w:t xml:space="preserve"> while (swapped)</w:t>
+      </w:r>
+      <w:r>
+        <w:rPr>
+          <w:rFonts w:ascii="Arial" w:hAnsi="Arial" w:cs="Arial"/>
+          <w:lang w:val="en-US"/>
+        </w:rPr>
+        <w:t>;</w:t>
+      </w:r>
+    </w:p>
+    <w:p>
+      <w:pPr>
+        <w:rPr>
+          <w:rFonts w:ascii="Arial" w:hAnsi="Arial" w:cs="Arial"/>
+          <w:lang w:val="en-US"/>
+        </w:rPr>
+      </w:pPr>
+      <w:r>
+        <w:rPr>
+          <w:rFonts w:ascii="Arial" w:hAnsi="Arial" w:cs="Arial"/>
+          <w:lang w:val="en-US"/>
+        </w:rPr>
+        <w:t>}</w:t>
+      </w:r>
+    </w:p>
+    <w:p>
+      <w:pPr>
+        <w:rPr>
+          <w:rFonts w:ascii="Arial" w:hAnsi="Arial" w:cs="Arial"/>
+          <w:lang w:val="en-US"/>
+        </w:rPr>
+      </w:pPr>
+    </w:p>
+    <w:p>
+      <w:pPr>
+        <w:rPr>
+          <w:rFonts w:ascii="Arial" w:hAnsi="Arial" w:cs="Arial"/>
+          <w:b/>
+          <w:lang w:val="en-US"/>
+        </w:rPr>
+      </w:pPr>
+      <w:r>
+        <w:rPr>
+          <w:rFonts w:ascii="Arial" w:hAnsi="Arial" w:cs="Arial"/>
+          <w:b/>
+          <w:lang w:val="en-US"/>
+        </w:rPr>
+        <w:t>Example 4</w:t>
+      </w:r>
+    </w:p>
+    <w:p>
+      <w:pPr>
+        <w:rPr>
+          <w:rFonts w:ascii="Arial" w:hAnsi="Arial" w:cs="Arial"/>
+          <w:lang w:val="en-US"/>
+        </w:rPr>
+      </w:pPr>
+      <w:r>
+        <w:rPr>
+          <w:rFonts w:ascii="Arial" w:hAnsi="Arial" w:cs="Arial"/>
+          <w:lang w:val="en-US"/>
+        </w:rPr>
+        <w:t>#include &lt;</w:t>
+      </w:r>
+      <w:proofErr w:type="spellStart"/>
+      <w:r>
+        <w:rPr>
+          <w:rFonts w:ascii="Arial" w:hAnsi="Arial" w:cs="Arial"/>
+          <w:lang w:val="en-US"/>
+        </w:rPr>
+        <w:t>time.h</w:t>
+      </w:r>
+      <w:proofErr w:type="spellEnd"/>
+      <w:r>
+        <w:rPr>
+          <w:rFonts w:ascii="Arial" w:hAnsi="Arial" w:cs="Arial"/>
+          <w:lang w:val="en-US"/>
+        </w:rPr>
+        <w:t>&gt;</w:t>
+      </w:r>
+    </w:p>
+    <w:p>
+      <w:pPr>
+        <w:rPr>
+          <w:rFonts w:ascii="Arial" w:hAnsi="Arial" w:cs="Arial"/>
+          <w:lang w:val="en-US"/>
+        </w:rPr>
+      </w:pPr>
+    </w:p>
+    <w:p>
+      <w:pPr>
+        <w:rPr>
+          <w:rFonts w:ascii="Arial" w:hAnsi="Arial" w:cs="Arial"/>
+          <w:lang w:val="en-US"/>
+        </w:rPr>
+      </w:pPr>
+      <w:r>
+        <w:rPr>
+          <w:rFonts w:ascii="Arial" w:hAnsi="Arial" w:cs="Arial"/>
+          <w:lang w:val="en-US"/>
+        </w:rPr>
+        <w:t>#define DATA_SIZE 10</w:t>
+      </w:r>
+    </w:p>
+    <w:p>
+      <w:pPr>
+        <w:rPr>
+          <w:rFonts w:ascii="Arial" w:hAnsi="Arial" w:cs="Arial"/>
+          <w:lang w:val="en-US"/>
+        </w:rPr>
+      </w:pPr>
+    </w:p>
+    <w:p>
+      <w:pPr>
+        <w:rPr>
+          <w:rFonts w:ascii="Arial" w:hAnsi="Arial" w:cs="Arial"/>
+          <w:lang w:val="en-US"/>
+        </w:rPr>
+      </w:pPr>
+      <w:r>
+        <w:rPr>
+          <w:rFonts w:ascii="Arial" w:hAnsi="Arial" w:cs="Arial"/>
+          <w:lang w:val="en-US"/>
+        </w:rPr>
+        <w:t xml:space="preserve">Void </w:t>
+      </w:r>
+      <w:proofErr w:type="spellStart"/>
+      <w:r>
+        <w:rPr>
+          <w:rFonts w:ascii="Arial" w:hAnsi="Arial" w:cs="Arial"/>
+          <w:lang w:val="en-US"/>
+        </w:rPr>
+        <w:t>showBarChart</w:t>
+      </w:r>
+      <w:proofErr w:type="spellEnd"/>
+      <w:r>
+        <w:rPr>
+          <w:rFonts w:ascii="Arial" w:hAnsi="Arial" w:cs="Arial"/>
+          <w:lang w:val="en-US"/>
+        </w:rPr>
+        <w:t>(void);</w:t>
+      </w:r>
+    </w:p>
+    <w:p>
+      <w:pPr>
+        <w:rPr>
+          <w:rFonts w:ascii="Arial" w:hAnsi="Arial" w:cs="Arial"/>
+          <w:lang w:val="en-US"/>
+        </w:rPr>
+      </w:pPr>
+      <w:r>
+        <w:rPr>
+          <w:rFonts w:ascii="Arial" w:hAnsi="Arial" w:cs="Arial"/>
+          <w:lang w:val="en-US"/>
+        </w:rPr>
+        <w:t xml:space="preserve">Void </w:t>
+      </w:r>
+      <w:proofErr w:type="spellStart"/>
+      <w:proofErr w:type="gramStart"/>
+      <w:r>
+        <w:rPr>
+          <w:rFonts w:ascii="Arial" w:hAnsi="Arial" w:cs="Arial"/>
+          <w:lang w:val="en-US"/>
+        </w:rPr>
+        <w:t>showOneBar</w:t>
+      </w:r>
+      <w:proofErr w:type="spellEnd"/>
+      <w:r>
+        <w:rPr>
+          <w:rFonts w:ascii="Arial" w:hAnsi="Arial" w:cs="Arial"/>
+          <w:lang w:val="en-US"/>
+        </w:rPr>
+        <w:t>(</w:t>
+      </w:r>
+      <w:proofErr w:type="gramEnd"/>
+      <w:r>
+        <w:rPr>
+          <w:rFonts w:ascii="Arial" w:hAnsi="Arial" w:cs="Arial"/>
+          <w:lang w:val="en-US"/>
+        </w:rPr>
+        <w:t xml:space="preserve">int </w:t>
+      </w:r>
+      <w:proofErr w:type="spellStart"/>
+      <w:r>
+        <w:rPr>
+          <w:rFonts w:ascii="Arial" w:hAnsi="Arial" w:cs="Arial"/>
+          <w:lang w:val="en-US"/>
+        </w:rPr>
+        <w:t>barLength</w:t>
+      </w:r>
+      <w:proofErr w:type="spellEnd"/>
+      <w:r>
+        <w:rPr>
+          <w:rFonts w:ascii="Arial" w:hAnsi="Arial" w:cs="Arial"/>
+          <w:lang w:val="en-US"/>
+        </w:rPr>
+        <w:t>);</w:t>
+      </w:r>
+    </w:p>
+    <w:p>
+      <w:pPr>
+        <w:rPr>
+          <w:rFonts w:ascii="Arial" w:hAnsi="Arial" w:cs="Arial"/>
+          <w:lang w:val="en-US"/>
+        </w:rPr>
+      </w:pPr>
+      <w:r>
+        <w:rPr>
+          <w:rFonts w:ascii="Arial" w:hAnsi="Arial" w:cs="Arial"/>
+          <w:lang w:val="en-US"/>
+        </w:rPr>
+        <w:t xml:space="preserve">Void </w:t>
+      </w:r>
+      <w:proofErr w:type="spellStart"/>
+      <w:r>
+        <w:rPr>
+          <w:rFonts w:ascii="Arial" w:hAnsi="Arial" w:cs="Arial"/>
+          <w:lang w:val="en-US"/>
+        </w:rPr>
+        <w:t>setDataValues</w:t>
+      </w:r>
+      <w:proofErr w:type="spellEnd"/>
+      <w:r>
+        <w:rPr>
+          <w:rFonts w:ascii="Arial" w:hAnsi="Arial" w:cs="Arial"/>
+          <w:lang w:val="en-US"/>
+        </w:rPr>
+        <w:t>(void);</w:t>
+      </w:r>
+    </w:p>
+    <w:p>
+      <w:pPr>
+        <w:rPr>
+          <w:rFonts w:ascii="Arial" w:hAnsi="Arial" w:cs="Arial"/>
+          <w:lang w:val="en-US"/>
+        </w:rPr>
+      </w:pPr>
+    </w:p>
+    <w:p>
+      <w:pPr>
+        <w:rPr>
+          <w:rFonts w:ascii="Arial" w:hAnsi="Arial" w:cs="Arial"/>
+          <w:lang w:val="en-US"/>
+        </w:rPr>
+      </w:pPr>
+      <w:r>
+        <w:rPr>
+          <w:rFonts w:ascii="Arial" w:hAnsi="Arial" w:cs="Arial"/>
+          <w:lang w:val="en-US"/>
+        </w:rPr>
+        <w:t xml:space="preserve">Int </w:t>
+      </w:r>
+      <w:proofErr w:type="gramStart"/>
+      <w:r>
+        <w:rPr>
+          <w:rFonts w:ascii="Arial" w:hAnsi="Arial" w:cs="Arial"/>
+          <w:lang w:val="en-US"/>
+        </w:rPr>
+        <w:t>dataset[</w:t>
+      </w:r>
+      <w:proofErr w:type="gramEnd"/>
+      <w:r>
+        <w:rPr>
+          <w:rFonts w:ascii="Arial" w:hAnsi="Arial" w:cs="Arial"/>
+          <w:lang w:val="en-US"/>
+        </w:rPr>
+        <w:t>DATA_SIZE];</w:t>
+      </w:r>
+    </w:p>
+    <w:p>
+      <w:pPr>
+        <w:rPr>
+          <w:rFonts w:ascii="Arial" w:hAnsi="Arial" w:cs="Arial"/>
+          <w:lang w:val="en-US"/>
+        </w:rPr>
+      </w:pPr>
+    </w:p>
+    <w:p>
+      <w:pPr>
+        <w:rPr>
+          <w:rFonts w:ascii="Arial" w:hAnsi="Arial" w:cs="Arial"/>
+          <w:lang w:val="en-US"/>
+        </w:rPr>
+      </w:pPr>
+      <w:r>
+        <w:rPr>
+          <w:rFonts w:ascii="Arial" w:hAnsi="Arial" w:cs="Arial"/>
+          <w:lang w:val="en-US"/>
+        </w:rPr>
+        <w:t>Int main(void) {</w:t>
+      </w:r>
+    </w:p>
+    <w:p>
+      <w:pPr>
+        <w:rPr>
+          <w:rFonts w:ascii="Arial" w:hAnsi="Arial" w:cs="Arial"/>
+          <w:lang w:val="en-US"/>
+        </w:rPr>
+      </w:pPr>
+      <w:r>
+        <w:rPr>
+          <w:rFonts w:ascii="Arial" w:hAnsi="Arial" w:cs="Arial"/>
+          <w:lang w:val="en-US"/>
+        </w:rPr>
+        <w:tab/>
+      </w:r>
+      <w:proofErr w:type="spellStart"/>
+      <w:proofErr w:type="gramStart"/>
+      <w:r>
+        <w:rPr>
+          <w:rFonts w:ascii="Arial" w:hAnsi="Arial" w:cs="Arial"/>
+          <w:lang w:val="en-US"/>
+        </w:rPr>
+        <w:t>setDataValues</w:t>
+      </w:r>
+      <w:proofErr w:type="spellEnd"/>
+      <w:r>
+        <w:rPr>
+          <w:rFonts w:ascii="Arial" w:hAnsi="Arial" w:cs="Arial"/>
+          <w:lang w:val="en-US"/>
+        </w:rPr>
+        <w:t>(</w:t>
+      </w:r>
+      <w:proofErr w:type="gramEnd"/>
+      <w:r>
+        <w:rPr>
+          <w:rFonts w:ascii="Arial" w:hAnsi="Arial" w:cs="Arial"/>
+          <w:lang w:val="en-US"/>
+        </w:rPr>
+        <w:t>);</w:t>
+      </w:r>
+    </w:p>
+    <w:p>
+      <w:pPr>
+        <w:rPr>
+          <w:rFonts w:ascii="Arial" w:hAnsi="Arial" w:cs="Arial"/>
+          <w:lang w:val="en-US"/>
+        </w:rPr>
+      </w:pPr>
+      <w:r>
+        <w:rPr>
+          <w:rFonts w:ascii="Arial" w:hAnsi="Arial" w:cs="Arial"/>
+          <w:lang w:val="en-US"/>
+        </w:rPr>
+        <w:tab/>
+      </w:r>
+      <w:proofErr w:type="spellStart"/>
+      <w:proofErr w:type="gramStart"/>
+      <w:r>
+        <w:rPr>
+          <w:rFonts w:ascii="Arial" w:hAnsi="Arial" w:cs="Arial"/>
+          <w:lang w:val="en-US"/>
+        </w:rPr>
+        <w:t>showBarChart</w:t>
+      </w:r>
+      <w:proofErr w:type="spellEnd"/>
+      <w:r>
+        <w:rPr>
+          <w:rFonts w:ascii="Arial" w:hAnsi="Arial" w:cs="Arial"/>
+          <w:lang w:val="en-US"/>
+        </w:rPr>
+        <w:t>(</w:t>
+      </w:r>
+      <w:proofErr w:type="gramEnd"/>
+      <w:r>
+        <w:rPr>
+          <w:rFonts w:ascii="Arial" w:hAnsi="Arial" w:cs="Arial"/>
+          <w:lang w:val="en-US"/>
+        </w:rPr>
+        <w:t>);</w:t>
+      </w:r>
+    </w:p>
+    <w:p>
+      <w:pPr>
+        <w:rPr>
+          <w:rFonts w:ascii="Arial" w:hAnsi="Arial" w:cs="Arial"/>
+          <w:lang w:val="en-US"/>
+        </w:rPr>
+      </w:pPr>
+    </w:p>
+    <w:p>
+      <w:pPr>
+        <w:rPr>
+          <w:rFonts w:ascii="Arial" w:hAnsi="Arial" w:cs="Arial"/>
+          <w:lang w:val="en-US"/>
+        </w:rPr>
+      </w:pPr>
+      <w:r>
+        <w:rPr>
+          <w:rFonts w:ascii="Arial" w:hAnsi="Arial" w:cs="Arial"/>
+          <w:lang w:val="en-US"/>
+        </w:rPr>
+        <w:tab/>
+        <w:t>return EXIT_SUCCESS;</w:t>
+      </w:r>
+    </w:p>
+    <w:p>
+      <w:pPr>
+        <w:rPr>
+          <w:rFonts w:ascii="Arial" w:hAnsi="Arial" w:cs="Arial"/>
+          <w:lang w:val="en-US"/>
+        </w:rPr>
+      </w:pPr>
+      <w:r>
+        <w:rPr>
+          <w:rFonts w:ascii="Arial" w:hAnsi="Arial" w:cs="Arial"/>
+          <w:lang w:val="en-US"/>
+        </w:rPr>
+        <w:t>}</w:t>
+      </w:r>
+    </w:p>
+    <w:p>
+      <w:pPr>
+        <w:rPr>
+          <w:rFonts w:ascii="Arial" w:hAnsi="Arial" w:cs="Arial"/>
+          <w:lang w:val="en-US"/>
+        </w:rPr>
+      </w:pPr>
+    </w:p>
+    <w:p>
+      <w:pPr>
+        <w:rPr>
+          <w:rFonts w:ascii="Arial" w:hAnsi="Arial" w:cs="Arial"/>
+          <w:lang w:val="en-US"/>
+        </w:rPr>
+      </w:pPr>
+      <w:r>
+        <w:rPr>
+          <w:rFonts w:ascii="Arial" w:hAnsi="Arial" w:cs="Arial"/>
+          <w:lang w:val="en-US"/>
+        </w:rPr>
+        <w:t xml:space="preserve">Void </w:t>
+      </w:r>
+      <w:proofErr w:type="spellStart"/>
+      <w:r>
+        <w:rPr>
+          <w:rFonts w:ascii="Arial" w:hAnsi="Arial" w:cs="Arial"/>
+          <w:lang w:val="en-US"/>
+        </w:rPr>
+        <w:t>setDataValues</w:t>
+      </w:r>
+      <w:proofErr w:type="spellEnd"/>
+      <w:r>
+        <w:rPr>
+          <w:rFonts w:ascii="Arial" w:hAnsi="Arial" w:cs="Arial"/>
+          <w:lang w:val="en-US"/>
+        </w:rPr>
+        <w:t>(void) {</w:t>
+      </w:r>
+    </w:p>
+    <w:p>
+      <w:pPr>
+        <w:rPr>
+          <w:rFonts w:ascii="Arial" w:hAnsi="Arial" w:cs="Arial"/>
+          <w:lang w:val="en-US"/>
+        </w:rPr>
+      </w:pPr>
+      <w:r>
+        <w:rPr>
+          <w:rFonts w:ascii="Arial" w:hAnsi="Arial" w:cs="Arial"/>
+          <w:lang w:val="en-US"/>
+        </w:rPr>
+        <w:tab/>
+      </w:r>
+      <w:proofErr w:type="spellStart"/>
+      <w:r>
+        <w:rPr>
+          <w:rFonts w:ascii="Arial" w:hAnsi="Arial" w:cs="Arial"/>
+          <w:lang w:val="en-US"/>
+        </w:rPr>
+        <w:t>Srand</w:t>
+      </w:r>
+      <w:proofErr w:type="spellEnd"/>
+      <w:r>
+        <w:rPr>
+          <w:rFonts w:ascii="Arial" w:hAnsi="Arial" w:cs="Arial"/>
+          <w:lang w:val="en-US"/>
+        </w:rPr>
+        <w:t>(</w:t>
+      </w:r>
+      <w:proofErr w:type="gramStart"/>
+      <w:r>
+        <w:rPr>
+          <w:rFonts w:ascii="Arial" w:hAnsi="Arial" w:cs="Arial"/>
+          <w:lang w:val="en-US"/>
+        </w:rPr>
+        <w:t>time(</w:t>
+      </w:r>
+      <w:proofErr w:type="gramEnd"/>
+      <w:r>
+        <w:rPr>
+          <w:rFonts w:ascii="Arial" w:hAnsi="Arial" w:cs="Arial"/>
+          <w:lang w:val="en-US"/>
+        </w:rPr>
+        <w:t>NULL));</w:t>
+      </w:r>
+      <w:r>
+        <w:rPr>
+          <w:rFonts w:ascii="Arial" w:hAnsi="Arial" w:cs="Arial"/>
+          <w:lang w:val="en-US"/>
+        </w:rPr>
         <w:t xml:space="preserve"> </w:t>
       </w:r>
       <w:r>
@@ -7543,18 +8049,129 @@
           <w:rFonts w:ascii="Arial" w:hAnsi="Arial" w:cs="Arial"/>
           <w:lang w:val="en-US"/>
         </w:rPr>
-        <w:t>while (swapped)</w:t>
-      </w:r>
-      <w:r>
-        <w:rPr>
-          <w:rFonts w:ascii="Arial" w:hAnsi="Arial" w:cs="Arial"/>
-          <w:lang w:val="en-US"/>
-        </w:rPr>
-        <w:t>;</w:t>
-      </w:r>
-    </w:p>
-    <w:p>
-      <w:pPr>
+        <w:tab/>
+      </w:r>
+      <w:r>
+        <w:rPr>
+          <w:rFonts w:ascii="Arial" w:hAnsi="Arial" w:cs="Arial"/>
+          <w:lang w:val="en-US"/>
+        </w:rPr>
+        <w:t>// used to generate random number further down</w:t>
+      </w:r>
+    </w:p>
+    <w:p>
+      <w:pPr>
+        <w:rPr>
+          <w:rFonts w:ascii="Arial" w:hAnsi="Arial" w:cs="Arial"/>
+          <w:lang w:val="en-US"/>
+        </w:rPr>
+      </w:pPr>
+      <w:r>
+        <w:rPr>
+          <w:rFonts w:ascii="Arial" w:hAnsi="Arial" w:cs="Arial"/>
+          <w:lang w:val="en-US"/>
+        </w:rPr>
+        <w:tab/>
+      </w:r>
+    </w:p>
+    <w:p>
+      <w:pPr>
+        <w:rPr>
+          <w:rFonts w:ascii="Arial" w:hAnsi="Arial" w:cs="Arial"/>
+          <w:lang w:val="en-US"/>
+        </w:rPr>
+      </w:pPr>
+      <w:r>
+        <w:rPr>
+          <w:rFonts w:ascii="Arial" w:hAnsi="Arial" w:cs="Arial"/>
+          <w:lang w:val="en-US"/>
+        </w:rPr>
+        <w:tab/>
+        <w:t xml:space="preserve">For (int I = 0; I &lt; DATA_SIZE; </w:t>
+      </w:r>
+      <w:proofErr w:type="spellStart"/>
+      <w:r>
+        <w:rPr>
+          <w:rFonts w:ascii="Arial" w:hAnsi="Arial" w:cs="Arial"/>
+          <w:lang w:val="en-US"/>
+        </w:rPr>
+        <w:t>i</w:t>
+      </w:r>
+      <w:proofErr w:type="spellEnd"/>
+      <w:r>
+        <w:rPr>
+          <w:rFonts w:ascii="Arial" w:hAnsi="Arial" w:cs="Arial"/>
+          <w:lang w:val="en-US"/>
+        </w:rPr>
+        <w:t>++) {</w:t>
+      </w:r>
+    </w:p>
+    <w:p>
+      <w:pPr>
+        <w:rPr>
+          <w:rFonts w:ascii="Arial" w:hAnsi="Arial" w:cs="Arial"/>
+          <w:lang w:val="en-US"/>
+        </w:rPr>
+      </w:pPr>
+      <w:r>
+        <w:rPr>
+          <w:rFonts w:ascii="Arial" w:hAnsi="Arial" w:cs="Arial"/>
+          <w:lang w:val="en-US"/>
+        </w:rPr>
+        <w:tab/>
+      </w:r>
+      <w:r>
+        <w:rPr>
+          <w:rFonts w:ascii="Arial" w:hAnsi="Arial" w:cs="Arial"/>
+          <w:lang w:val="en-US"/>
+        </w:rPr>
+        <w:tab/>
+        <w:t>Dataset[</w:t>
+      </w:r>
+      <w:proofErr w:type="spellStart"/>
+      <w:r>
+        <w:rPr>
+          <w:rFonts w:ascii="Arial" w:hAnsi="Arial" w:cs="Arial"/>
+          <w:lang w:val="en-US"/>
+        </w:rPr>
+        <w:t>i</w:t>
+      </w:r>
+      <w:proofErr w:type="spellEnd"/>
+      <w:r>
+        <w:rPr>
+          <w:rFonts w:ascii="Arial" w:hAnsi="Arial" w:cs="Arial"/>
+          <w:lang w:val="en-US"/>
+        </w:rPr>
+        <w:t xml:space="preserve">] = </w:t>
+      </w:r>
+      <w:proofErr w:type="gramStart"/>
+      <w:r>
+        <w:rPr>
+          <w:rFonts w:ascii="Arial" w:hAnsi="Arial" w:cs="Arial"/>
+          <w:lang w:val="en-US"/>
+        </w:rPr>
+        <w:t>rand(</w:t>
+      </w:r>
+      <w:proofErr w:type="gramEnd"/>
+      <w:r>
+        <w:rPr>
+          <w:rFonts w:ascii="Arial" w:hAnsi="Arial" w:cs="Arial"/>
+          <w:lang w:val="en-US"/>
+        </w:rPr>
+        <w:t>) % 50;</w:t>
+      </w:r>
+      <w:r>
+        <w:rPr>
+          <w:rFonts w:ascii="Arial" w:hAnsi="Arial" w:cs="Arial"/>
+          <w:lang w:val="en-US"/>
+        </w:rPr>
+        <w:tab/>
+        <w:t>// 0-49</w:t>
+      </w:r>
+    </w:p>
+    <w:p>
+      <w:pPr>
+        <w:ind w:firstLine="720"/>
         <w:rPr>
           <w:rFonts w:ascii="Arial" w:hAnsi="Arial" w:cs="Arial"/>
           <w:lang w:val="en-US"/>
@@ -7575,6 +8192,424 @@
           <w:lang w:val="en-US"/>
         </w:rPr>
       </w:pPr>
+      <w:r>
+        <w:rPr>
+          <w:rFonts w:ascii="Arial" w:hAnsi="Arial" w:cs="Arial"/>
+          <w:lang w:val="en-US"/>
+        </w:rPr>
+        <w:t>}</w:t>
+      </w:r>
+    </w:p>
+    <w:p>
+      <w:pPr>
+        <w:rPr>
+          <w:rFonts w:ascii="Arial" w:hAnsi="Arial" w:cs="Arial"/>
+          <w:lang w:val="en-US"/>
+        </w:rPr>
+      </w:pPr>
+    </w:p>
+    <w:p>
+      <w:pPr>
+        <w:rPr>
+          <w:rFonts w:ascii="Arial" w:hAnsi="Arial" w:cs="Arial"/>
+          <w:lang w:val="en-US"/>
+        </w:rPr>
+      </w:pPr>
+      <w:r>
+        <w:rPr>
+          <w:rFonts w:ascii="Arial" w:hAnsi="Arial" w:cs="Arial"/>
+          <w:lang w:val="en-US"/>
+        </w:rPr>
+        <w:t xml:space="preserve">Void </w:t>
+      </w:r>
+      <w:proofErr w:type="spellStart"/>
+      <w:r>
+        <w:rPr>
+          <w:rFonts w:ascii="Arial" w:hAnsi="Arial" w:cs="Arial"/>
+          <w:lang w:val="en-US"/>
+        </w:rPr>
+        <w:t>showBarChart</w:t>
+      </w:r>
+      <w:proofErr w:type="spellEnd"/>
+      <w:r>
+        <w:rPr>
+          <w:rFonts w:ascii="Arial" w:hAnsi="Arial" w:cs="Arial"/>
+          <w:lang w:val="en-US"/>
+        </w:rPr>
+        <w:t>(void) {</w:t>
+      </w:r>
+    </w:p>
+    <w:p>
+      <w:pPr>
+        <w:rPr>
+          <w:rFonts w:ascii="Arial" w:hAnsi="Arial" w:cs="Arial"/>
+          <w:lang w:val="en-US"/>
+        </w:rPr>
+      </w:pPr>
+      <w:r>
+        <w:rPr>
+          <w:rFonts w:ascii="Arial" w:hAnsi="Arial" w:cs="Arial"/>
+          <w:lang w:val="en-US"/>
+        </w:rPr>
+        <w:tab/>
+        <w:t xml:space="preserve">For (int I = 0; I &lt; DATA_SIZE; </w:t>
+      </w:r>
+      <w:proofErr w:type="spellStart"/>
+      <w:r>
+        <w:rPr>
+          <w:rFonts w:ascii="Arial" w:hAnsi="Arial" w:cs="Arial"/>
+          <w:lang w:val="en-US"/>
+        </w:rPr>
+        <w:t>i</w:t>
+      </w:r>
+      <w:proofErr w:type="spellEnd"/>
+      <w:r>
+        <w:rPr>
+          <w:rFonts w:ascii="Arial" w:hAnsi="Arial" w:cs="Arial"/>
+          <w:lang w:val="en-US"/>
+        </w:rPr>
+        <w:t>++) {</w:t>
+      </w:r>
+    </w:p>
+    <w:p>
+      <w:pPr>
+        <w:rPr>
+          <w:rFonts w:ascii="Arial" w:hAnsi="Arial" w:cs="Arial"/>
+          <w:lang w:val="en-US"/>
+        </w:rPr>
+      </w:pPr>
+      <w:r>
+        <w:rPr>
+          <w:rFonts w:ascii="Arial" w:hAnsi="Arial" w:cs="Arial"/>
+          <w:lang w:val="en-US"/>
+        </w:rPr>
+        <w:tab/>
+      </w:r>
+      <w:r>
+        <w:rPr>
+          <w:rFonts w:ascii="Arial" w:hAnsi="Arial" w:cs="Arial"/>
+          <w:lang w:val="en-US"/>
+        </w:rPr>
+        <w:tab/>
+      </w:r>
+      <w:proofErr w:type="spellStart"/>
+      <w:r>
+        <w:rPr>
+          <w:rFonts w:ascii="Arial" w:hAnsi="Arial" w:cs="Arial"/>
+          <w:lang w:val="en-US"/>
+        </w:rPr>
+        <w:t>showOneBar</w:t>
+      </w:r>
+      <w:proofErr w:type="spellEnd"/>
+      <w:r>
+        <w:rPr>
+          <w:rFonts w:ascii="Arial" w:hAnsi="Arial" w:cs="Arial"/>
+          <w:lang w:val="en-US"/>
+        </w:rPr>
+        <w:t>(dataset[</w:t>
+      </w:r>
+      <w:proofErr w:type="spellStart"/>
+      <w:r>
+        <w:rPr>
+          <w:rFonts w:ascii="Arial" w:hAnsi="Arial" w:cs="Arial"/>
+          <w:lang w:val="en-US"/>
+        </w:rPr>
+        <w:t>i</w:t>
+      </w:r>
+      <w:proofErr w:type="spellEnd"/>
+      <w:r>
+        <w:rPr>
+          <w:rFonts w:ascii="Arial" w:hAnsi="Arial" w:cs="Arial"/>
+          <w:lang w:val="en-US"/>
+        </w:rPr>
+        <w:t>]);</w:t>
+      </w:r>
+    </w:p>
+    <w:p>
+      <w:pPr>
+        <w:ind w:firstLine="720"/>
+        <w:rPr>
+          <w:rFonts w:ascii="Arial" w:hAnsi="Arial" w:cs="Arial"/>
+          <w:lang w:val="en-US"/>
+        </w:rPr>
+      </w:pPr>
+      <w:r>
+        <w:rPr>
+          <w:rFonts w:ascii="Arial" w:hAnsi="Arial" w:cs="Arial"/>
+          <w:lang w:val="en-US"/>
+        </w:rPr>
+        <w:t>}</w:t>
+      </w:r>
+    </w:p>
+    <w:p>
+      <w:pPr>
+        <w:rPr>
+          <w:rFonts w:ascii="Arial" w:hAnsi="Arial" w:cs="Arial"/>
+          <w:lang w:val="en-US"/>
+        </w:rPr>
+      </w:pPr>
+      <w:r>
+        <w:rPr>
+          <w:rFonts w:ascii="Arial" w:hAnsi="Arial" w:cs="Arial"/>
+          <w:lang w:val="en-US"/>
+        </w:rPr>
+        <w:t>}</w:t>
+      </w:r>
+    </w:p>
+    <w:p>
+      <w:pPr>
+        <w:rPr>
+          <w:rFonts w:ascii="Arial" w:hAnsi="Arial" w:cs="Arial"/>
+          <w:lang w:val="en-US"/>
+        </w:rPr>
+      </w:pPr>
+    </w:p>
+    <w:p>
+      <w:pPr>
+        <w:rPr>
+          <w:rFonts w:ascii="Arial" w:hAnsi="Arial" w:cs="Arial"/>
+          <w:lang w:val="en-US"/>
+        </w:rPr>
+      </w:pPr>
+      <w:r>
+        <w:rPr>
+          <w:rFonts w:ascii="Arial" w:hAnsi="Arial" w:cs="Arial"/>
+          <w:lang w:val="en-US"/>
+        </w:rPr>
+        <w:t xml:space="preserve">Void </w:t>
+      </w:r>
+      <w:proofErr w:type="spellStart"/>
+      <w:proofErr w:type="gramStart"/>
+      <w:r>
+        <w:rPr>
+          <w:rFonts w:ascii="Arial" w:hAnsi="Arial" w:cs="Arial"/>
+          <w:lang w:val="en-US"/>
+        </w:rPr>
+        <w:t>showOneBar</w:t>
+      </w:r>
+      <w:proofErr w:type="spellEnd"/>
+      <w:r>
+        <w:rPr>
+          <w:rFonts w:ascii="Arial" w:hAnsi="Arial" w:cs="Arial"/>
+          <w:lang w:val="en-US"/>
+        </w:rPr>
+        <w:t>(</w:t>
+      </w:r>
+      <w:proofErr w:type="gramEnd"/>
+      <w:r>
+        <w:rPr>
+          <w:rFonts w:ascii="Arial" w:hAnsi="Arial" w:cs="Arial"/>
+          <w:lang w:val="en-US"/>
+        </w:rPr>
+        <w:t xml:space="preserve">int </w:t>
+      </w:r>
+      <w:proofErr w:type="spellStart"/>
+      <w:r>
+        <w:rPr>
+          <w:rFonts w:ascii="Arial" w:hAnsi="Arial" w:cs="Arial"/>
+          <w:lang w:val="en-US"/>
+        </w:rPr>
+        <w:t>barLength</w:t>
+      </w:r>
+      <w:proofErr w:type="spellEnd"/>
+      <w:r>
+        <w:rPr>
+          <w:rFonts w:ascii="Arial" w:hAnsi="Arial" w:cs="Arial"/>
+          <w:lang w:val="en-US"/>
+        </w:rPr>
+        <w:t>) {</w:t>
+      </w:r>
+    </w:p>
+    <w:p>
+      <w:pPr>
+        <w:rPr>
+          <w:rFonts w:ascii="Arial" w:hAnsi="Arial" w:cs="Arial"/>
+          <w:lang w:val="en-US"/>
+        </w:rPr>
+      </w:pPr>
+      <w:r>
+        <w:rPr>
+          <w:rFonts w:ascii="Arial" w:hAnsi="Arial" w:cs="Arial"/>
+          <w:lang w:val="en-US"/>
+        </w:rPr>
+        <w:tab/>
+      </w:r>
+      <w:proofErr w:type="spellStart"/>
+      <w:proofErr w:type="gramStart"/>
+      <w:r>
+        <w:rPr>
+          <w:rFonts w:ascii="Arial" w:hAnsi="Arial" w:cs="Arial"/>
+          <w:lang w:val="en-US"/>
+        </w:rPr>
+        <w:t>Printf</w:t>
+      </w:r>
+      <w:proofErr w:type="spellEnd"/>
+      <w:r>
+        <w:rPr>
+          <w:rFonts w:ascii="Arial" w:hAnsi="Arial" w:cs="Arial"/>
+          <w:lang w:val="en-US"/>
+        </w:rPr>
+        <w:t>(</w:t>
+      </w:r>
+      <w:proofErr w:type="gramEnd"/>
+      <w:r>
+        <w:rPr>
+          <w:rFonts w:ascii="Arial" w:hAnsi="Arial" w:cs="Arial"/>
+          <w:lang w:val="en-US"/>
+        </w:rPr>
+        <w:t xml:space="preserve">“%d”, </w:t>
+      </w:r>
+      <w:proofErr w:type="spellStart"/>
+      <w:r>
+        <w:rPr>
+          <w:rFonts w:ascii="Arial" w:hAnsi="Arial" w:cs="Arial"/>
+          <w:lang w:val="en-US"/>
+        </w:rPr>
+        <w:t>barLength</w:t>
+      </w:r>
+      <w:proofErr w:type="spellEnd"/>
+      <w:r>
+        <w:rPr>
+          <w:rFonts w:ascii="Arial" w:hAnsi="Arial" w:cs="Arial"/>
+          <w:lang w:val="en-US"/>
+        </w:rPr>
+        <w:t>);</w:t>
+      </w:r>
+    </w:p>
+    <w:p>
+      <w:pPr>
+        <w:rPr>
+          <w:rFonts w:ascii="Arial" w:hAnsi="Arial" w:cs="Arial"/>
+          <w:lang w:val="en-US"/>
+        </w:rPr>
+      </w:pPr>
+    </w:p>
+    <w:p>
+      <w:pPr>
+        <w:rPr>
+          <w:rFonts w:ascii="Arial" w:hAnsi="Arial" w:cs="Arial"/>
+          <w:lang w:val="en-US"/>
+        </w:rPr>
+      </w:pPr>
+      <w:r>
+        <w:rPr>
+          <w:rFonts w:ascii="Arial" w:hAnsi="Arial" w:cs="Arial"/>
+          <w:lang w:val="en-US"/>
+        </w:rPr>
+        <w:tab/>
+        <w:t xml:space="preserve">For (int I = 0; I &lt; </w:t>
+      </w:r>
+      <w:proofErr w:type="spellStart"/>
+      <w:r>
+        <w:rPr>
+          <w:rFonts w:ascii="Arial" w:hAnsi="Arial" w:cs="Arial"/>
+          <w:lang w:val="en-US"/>
+        </w:rPr>
+        <w:t>barLength</w:t>
+      </w:r>
+      <w:proofErr w:type="spellEnd"/>
+      <w:r>
+        <w:rPr>
+          <w:rFonts w:ascii="Arial" w:hAnsi="Arial" w:cs="Arial"/>
+          <w:lang w:val="en-US"/>
+        </w:rPr>
+        <w:t xml:space="preserve">; </w:t>
+      </w:r>
+      <w:proofErr w:type="spellStart"/>
+      <w:r>
+        <w:rPr>
+          <w:rFonts w:ascii="Arial" w:hAnsi="Arial" w:cs="Arial"/>
+          <w:lang w:val="en-US"/>
+        </w:rPr>
+        <w:t>i</w:t>
+      </w:r>
+      <w:proofErr w:type="spellEnd"/>
+      <w:r>
+        <w:rPr>
+          <w:rFonts w:ascii="Arial" w:hAnsi="Arial" w:cs="Arial"/>
+          <w:lang w:val="en-US"/>
+        </w:rPr>
+        <w:t>++) {</w:t>
+      </w:r>
+    </w:p>
+    <w:p>
+      <w:pPr>
+        <w:rPr>
+          <w:rFonts w:ascii="Arial" w:hAnsi="Arial" w:cs="Arial"/>
+          <w:lang w:val="en-US"/>
+        </w:rPr>
+      </w:pPr>
+      <w:r>
+        <w:rPr>
+          <w:rFonts w:ascii="Arial" w:hAnsi="Arial" w:cs="Arial"/>
+          <w:lang w:val="en-US"/>
+        </w:rPr>
+        <w:tab/>
+      </w:r>
+      <w:r>
+        <w:rPr>
+          <w:rFonts w:ascii="Arial" w:hAnsi="Arial" w:cs="Arial"/>
+          <w:lang w:val="en-US"/>
+        </w:rPr>
+        <w:tab/>
+      </w:r>
+      <w:proofErr w:type="spellStart"/>
+      <w:r>
+        <w:rPr>
+          <w:rFonts w:ascii="Arial" w:hAnsi="Arial" w:cs="Arial"/>
+          <w:lang w:val="en-US"/>
+        </w:rPr>
+        <w:t>Putchar</w:t>
+      </w:r>
+      <w:proofErr w:type="spellEnd"/>
+      <w:r>
+        <w:rPr>
+          <w:rFonts w:ascii="Arial" w:hAnsi="Arial" w:cs="Arial"/>
+          <w:lang w:val="en-US"/>
+        </w:rPr>
+        <w:t>(‘o’);</w:t>
+      </w:r>
+    </w:p>
+    <w:p>
+      <w:pPr>
+        <w:ind w:firstLine="720"/>
+        <w:rPr>
+          <w:rFonts w:ascii="Arial" w:hAnsi="Arial" w:cs="Arial"/>
+          <w:lang w:val="en-US"/>
+        </w:rPr>
+      </w:pPr>
+      <w:r>
+        <w:rPr>
+          <w:rFonts w:ascii="Arial" w:hAnsi="Arial" w:cs="Arial"/>
+          <w:lang w:val="en-US"/>
+        </w:rPr>
+        <w:t>}</w:t>
+      </w:r>
+    </w:p>
+    <w:p>
+      <w:pPr>
+        <w:ind w:firstLine="720"/>
+        <w:rPr>
+          <w:rFonts w:ascii="Arial" w:hAnsi="Arial" w:cs="Arial"/>
+          <w:lang w:val="en-US"/>
+        </w:rPr>
+      </w:pPr>
+      <w:proofErr w:type="spellStart"/>
+      <w:r>
+        <w:rPr>
+          <w:rFonts w:ascii="Arial" w:hAnsi="Arial" w:cs="Arial"/>
+          <w:lang w:val="en-US"/>
+        </w:rPr>
+        <w:t>Putchar</w:t>
+      </w:r>
+      <w:proofErr w:type="spellEnd"/>
+      <w:r>
+        <w:rPr>
+          <w:rFonts w:ascii="Arial" w:hAnsi="Arial" w:cs="Arial"/>
+          <w:lang w:val="en-US"/>
+        </w:rPr>
+        <w:t>(‘\n’);</w:t>
+      </w:r>
     </w:p>
     <w:p>
       <w:pPr>
@@ -7587,368 +8622,6 @@
       <w:r>
         <w:rPr>
           <w:rFonts w:ascii="Arial" w:hAnsi="Arial" w:cs="Arial"/>
-          <w:b/>
-          <w:lang w:val="en-US"/>
-        </w:rPr>
-        <w:t>Example 4</w:t>
-      </w:r>
-    </w:p>
-    <w:p>
-      <w:pPr>
-        <w:rPr>
-          <w:rFonts w:ascii="Arial" w:hAnsi="Arial" w:cs="Arial"/>
-          <w:lang w:val="en-US"/>
-        </w:rPr>
-      </w:pPr>
-      <w:r>
-        <w:rPr>
-          <w:rFonts w:ascii="Arial" w:hAnsi="Arial" w:cs="Arial"/>
-          <w:lang w:val="en-US"/>
-        </w:rPr>
-        <w:t>#include &lt;</w:t>
-      </w:r>
-      <w:proofErr w:type="spellStart"/>
-      <w:r>
-        <w:rPr>
-          <w:rFonts w:ascii="Arial" w:hAnsi="Arial" w:cs="Arial"/>
-          <w:lang w:val="en-US"/>
-        </w:rPr>
-        <w:t>time.h</w:t>
-      </w:r>
-      <w:proofErr w:type="spellEnd"/>
-      <w:r>
-        <w:rPr>
-          <w:rFonts w:ascii="Arial" w:hAnsi="Arial" w:cs="Arial"/>
-          <w:lang w:val="en-US"/>
-        </w:rPr>
-        <w:t>&gt;</w:t>
-      </w:r>
-    </w:p>
-    <w:p>
-      <w:pPr>
-        <w:rPr>
-          <w:rFonts w:ascii="Arial" w:hAnsi="Arial" w:cs="Arial"/>
-          <w:lang w:val="en-US"/>
-        </w:rPr>
-      </w:pPr>
-    </w:p>
-    <w:p>
-      <w:pPr>
-        <w:rPr>
-          <w:rFonts w:ascii="Arial" w:hAnsi="Arial" w:cs="Arial"/>
-          <w:lang w:val="en-US"/>
-        </w:rPr>
-      </w:pPr>
-      <w:r>
-        <w:rPr>
-          <w:rFonts w:ascii="Arial" w:hAnsi="Arial" w:cs="Arial"/>
-          <w:lang w:val="en-US"/>
-        </w:rPr>
-        <w:t>#define DATA_SIZE 10</w:t>
-      </w:r>
-    </w:p>
-    <w:p>
-      <w:pPr>
-        <w:rPr>
-          <w:rFonts w:ascii="Arial" w:hAnsi="Arial" w:cs="Arial"/>
-          <w:lang w:val="en-US"/>
-        </w:rPr>
-      </w:pPr>
-    </w:p>
-    <w:p>
-      <w:pPr>
-        <w:rPr>
-          <w:rFonts w:ascii="Arial" w:hAnsi="Arial" w:cs="Arial"/>
-          <w:lang w:val="en-US"/>
-        </w:rPr>
-      </w:pPr>
-      <w:r>
-        <w:rPr>
-          <w:rFonts w:ascii="Arial" w:hAnsi="Arial" w:cs="Arial"/>
-          <w:lang w:val="en-US"/>
-        </w:rPr>
-        <w:t xml:space="preserve">Void </w:t>
-      </w:r>
-      <w:proofErr w:type="spellStart"/>
-      <w:r>
-        <w:rPr>
-          <w:rFonts w:ascii="Arial" w:hAnsi="Arial" w:cs="Arial"/>
-          <w:lang w:val="en-US"/>
-        </w:rPr>
-        <w:t>showBarChart</w:t>
-      </w:r>
-      <w:proofErr w:type="spellEnd"/>
-      <w:r>
-        <w:rPr>
-          <w:rFonts w:ascii="Arial" w:hAnsi="Arial" w:cs="Arial"/>
-          <w:lang w:val="en-US"/>
-        </w:rPr>
-        <w:t>(void);</w:t>
-      </w:r>
-    </w:p>
-    <w:p>
-      <w:pPr>
-        <w:rPr>
-          <w:rFonts w:ascii="Arial" w:hAnsi="Arial" w:cs="Arial"/>
-          <w:lang w:val="en-US"/>
-        </w:rPr>
-      </w:pPr>
-      <w:r>
-        <w:rPr>
-          <w:rFonts w:ascii="Arial" w:hAnsi="Arial" w:cs="Arial"/>
-          <w:lang w:val="en-US"/>
-        </w:rPr>
-        <w:t xml:space="preserve">Void </w:t>
-      </w:r>
-      <w:proofErr w:type="spellStart"/>
-      <w:proofErr w:type="gramStart"/>
-      <w:r>
-        <w:rPr>
-          <w:rFonts w:ascii="Arial" w:hAnsi="Arial" w:cs="Arial"/>
-          <w:lang w:val="en-US"/>
-        </w:rPr>
-        <w:t>showOneBar</w:t>
-      </w:r>
-      <w:proofErr w:type="spellEnd"/>
-      <w:r>
-        <w:rPr>
-          <w:rFonts w:ascii="Arial" w:hAnsi="Arial" w:cs="Arial"/>
-          <w:lang w:val="en-US"/>
-        </w:rPr>
-        <w:t>(</w:t>
-      </w:r>
-      <w:proofErr w:type="gramEnd"/>
-      <w:r>
-        <w:rPr>
-          <w:rFonts w:ascii="Arial" w:hAnsi="Arial" w:cs="Arial"/>
-          <w:lang w:val="en-US"/>
-        </w:rPr>
-        <w:t xml:space="preserve">int </w:t>
-      </w:r>
-      <w:proofErr w:type="spellStart"/>
-      <w:r>
-        <w:rPr>
-          <w:rFonts w:ascii="Arial" w:hAnsi="Arial" w:cs="Arial"/>
-          <w:lang w:val="en-US"/>
-        </w:rPr>
-        <w:t>barLength</w:t>
-      </w:r>
-      <w:proofErr w:type="spellEnd"/>
-      <w:r>
-        <w:rPr>
-          <w:rFonts w:ascii="Arial" w:hAnsi="Arial" w:cs="Arial"/>
-          <w:lang w:val="en-US"/>
-        </w:rPr>
-        <w:t>);</w:t>
-      </w:r>
-    </w:p>
-    <w:p>
-      <w:pPr>
-        <w:rPr>
-          <w:rFonts w:ascii="Arial" w:hAnsi="Arial" w:cs="Arial"/>
-          <w:lang w:val="en-US"/>
-        </w:rPr>
-      </w:pPr>
-      <w:r>
-        <w:rPr>
-          <w:rFonts w:ascii="Arial" w:hAnsi="Arial" w:cs="Arial"/>
-          <w:lang w:val="en-US"/>
-        </w:rPr>
-        <w:t xml:space="preserve">Void </w:t>
-      </w:r>
-      <w:proofErr w:type="spellStart"/>
-      <w:r>
-        <w:rPr>
-          <w:rFonts w:ascii="Arial" w:hAnsi="Arial" w:cs="Arial"/>
-          <w:lang w:val="en-US"/>
-        </w:rPr>
-        <w:t>setDataValues</w:t>
-      </w:r>
-      <w:proofErr w:type="spellEnd"/>
-      <w:r>
-        <w:rPr>
-          <w:rFonts w:ascii="Arial" w:hAnsi="Arial" w:cs="Arial"/>
-          <w:lang w:val="en-US"/>
-        </w:rPr>
-        <w:t>(void);</w:t>
-      </w:r>
-    </w:p>
-    <w:p>
-      <w:pPr>
-        <w:rPr>
-          <w:rFonts w:ascii="Arial" w:hAnsi="Arial" w:cs="Arial"/>
-          <w:lang w:val="en-US"/>
-        </w:rPr>
-      </w:pPr>
-    </w:p>
-    <w:p>
-      <w:pPr>
-        <w:rPr>
-          <w:rFonts w:ascii="Arial" w:hAnsi="Arial" w:cs="Arial"/>
-          <w:lang w:val="en-US"/>
-        </w:rPr>
-      </w:pPr>
-      <w:r>
-        <w:rPr>
-          <w:rFonts w:ascii="Arial" w:hAnsi="Arial" w:cs="Arial"/>
-          <w:lang w:val="en-US"/>
-        </w:rPr>
-        <w:t xml:space="preserve">Int </w:t>
-      </w:r>
-      <w:proofErr w:type="gramStart"/>
-      <w:r>
-        <w:rPr>
-          <w:rFonts w:ascii="Arial" w:hAnsi="Arial" w:cs="Arial"/>
-          <w:lang w:val="en-US"/>
-        </w:rPr>
-        <w:t>dataset[</w:t>
-      </w:r>
-      <w:proofErr w:type="gramEnd"/>
-      <w:r>
-        <w:rPr>
-          <w:rFonts w:ascii="Arial" w:hAnsi="Arial" w:cs="Arial"/>
-          <w:lang w:val="en-US"/>
-        </w:rPr>
-        <w:t>DATA_SIZE];</w:t>
-      </w:r>
-    </w:p>
-    <w:p>
-      <w:pPr>
-        <w:rPr>
-          <w:rFonts w:ascii="Arial" w:hAnsi="Arial" w:cs="Arial"/>
-          <w:lang w:val="en-US"/>
-        </w:rPr>
-      </w:pPr>
-    </w:p>
-    <w:p>
-      <w:pPr>
-        <w:rPr>
-          <w:rFonts w:ascii="Arial" w:hAnsi="Arial" w:cs="Arial"/>
-          <w:lang w:val="en-US"/>
-        </w:rPr>
-      </w:pPr>
-      <w:r>
-        <w:rPr>
-          <w:rFonts w:ascii="Arial" w:hAnsi="Arial" w:cs="Arial"/>
-          <w:lang w:val="en-US"/>
-        </w:rPr>
-        <w:t>Int main(void) {</w:t>
-      </w:r>
-    </w:p>
-    <w:p>
-      <w:pPr>
-        <w:rPr>
-          <w:rFonts w:ascii="Arial" w:hAnsi="Arial" w:cs="Arial"/>
-          <w:lang w:val="en-US"/>
-        </w:rPr>
-      </w:pPr>
-      <w:r>
-        <w:rPr>
-          <w:rFonts w:ascii="Arial" w:hAnsi="Arial" w:cs="Arial"/>
-          <w:lang w:val="en-US"/>
-        </w:rPr>
-        <w:tab/>
-      </w:r>
-      <w:proofErr w:type="spellStart"/>
-      <w:proofErr w:type="gramStart"/>
-      <w:r>
-        <w:rPr>
-          <w:rFonts w:ascii="Arial" w:hAnsi="Arial" w:cs="Arial"/>
-          <w:lang w:val="en-US"/>
-        </w:rPr>
-        <w:t>setDataValues</w:t>
-      </w:r>
-      <w:proofErr w:type="spellEnd"/>
-      <w:r>
-        <w:rPr>
-          <w:rFonts w:ascii="Arial" w:hAnsi="Arial" w:cs="Arial"/>
-          <w:lang w:val="en-US"/>
-        </w:rPr>
-        <w:t>(</w:t>
-      </w:r>
-      <w:proofErr w:type="gramEnd"/>
-      <w:r>
-        <w:rPr>
-          <w:rFonts w:ascii="Arial" w:hAnsi="Arial" w:cs="Arial"/>
-          <w:lang w:val="en-US"/>
-        </w:rPr>
-        <w:t>);</w:t>
-      </w:r>
-    </w:p>
-    <w:p>
-      <w:pPr>
-        <w:rPr>
-          <w:rFonts w:ascii="Arial" w:hAnsi="Arial" w:cs="Arial"/>
-          <w:lang w:val="en-US"/>
-        </w:rPr>
-      </w:pPr>
-      <w:r>
-        <w:rPr>
-          <w:rFonts w:ascii="Arial" w:hAnsi="Arial" w:cs="Arial"/>
-          <w:lang w:val="en-US"/>
-        </w:rPr>
-        <w:tab/>
-      </w:r>
-      <w:proofErr w:type="spellStart"/>
-      <w:proofErr w:type="gramStart"/>
-      <w:r>
-        <w:rPr>
-          <w:rFonts w:ascii="Arial" w:hAnsi="Arial" w:cs="Arial"/>
-          <w:lang w:val="en-US"/>
-        </w:rPr>
-        <w:t>showBarChart</w:t>
-      </w:r>
-      <w:proofErr w:type="spellEnd"/>
-      <w:r>
-        <w:rPr>
-          <w:rFonts w:ascii="Arial" w:hAnsi="Arial" w:cs="Arial"/>
-          <w:lang w:val="en-US"/>
-        </w:rPr>
-        <w:t>(</w:t>
-      </w:r>
-      <w:proofErr w:type="gramEnd"/>
-      <w:r>
-        <w:rPr>
-          <w:rFonts w:ascii="Arial" w:hAnsi="Arial" w:cs="Arial"/>
-          <w:lang w:val="en-US"/>
-        </w:rPr>
-        <w:t>);</w:t>
-      </w:r>
-    </w:p>
-    <w:p>
-      <w:pPr>
-        <w:rPr>
-          <w:rFonts w:ascii="Arial" w:hAnsi="Arial" w:cs="Arial"/>
-          <w:lang w:val="en-US"/>
-        </w:rPr>
-      </w:pPr>
-    </w:p>
-    <w:p>
-      <w:pPr>
-        <w:rPr>
-          <w:rFonts w:ascii="Arial" w:hAnsi="Arial" w:cs="Arial"/>
-          <w:lang w:val="en-US"/>
-        </w:rPr>
-      </w:pPr>
-      <w:r>
-        <w:rPr>
-          <w:rFonts w:ascii="Arial" w:hAnsi="Arial" w:cs="Arial"/>
-          <w:lang w:val="en-US"/>
-        </w:rPr>
-        <w:tab/>
-        <w:t>return EXIT_SUCCESS;</w:t>
-      </w:r>
-    </w:p>
-    <w:p>
-      <w:pPr>
-        <w:rPr>
-          <w:rFonts w:ascii="Arial" w:hAnsi="Arial" w:cs="Arial"/>
-          <w:lang w:val="en-US"/>
-        </w:rPr>
-      </w:pPr>
-      <w:r>
-        <w:rPr>
-          <w:rFonts w:ascii="Arial" w:hAnsi="Arial" w:cs="Arial"/>
           <w:lang w:val="en-US"/>
         </w:rPr>
         <w:t>}</w:t>
@@ -7969,667 +8642,54 @@
           <w:lang w:val="en-US"/>
         </w:rPr>
       </w:pPr>
-      <w:r>
-        <w:rPr>
-          <w:rFonts w:ascii="Arial" w:hAnsi="Arial" w:cs="Arial"/>
-          <w:lang w:val="en-US"/>
-        </w:rPr>
-        <w:t xml:space="preserve">Void </w:t>
-      </w:r>
-      <w:proofErr w:type="spellStart"/>
-      <w:r>
-        <w:rPr>
-          <w:rFonts w:ascii="Arial" w:hAnsi="Arial" w:cs="Arial"/>
-          <w:lang w:val="en-US"/>
-        </w:rPr>
-        <w:t>setDataValues</w:t>
-      </w:r>
-      <w:proofErr w:type="spellEnd"/>
-      <w:r>
-        <w:rPr>
-          <w:rFonts w:ascii="Arial" w:hAnsi="Arial" w:cs="Arial"/>
-          <w:lang w:val="en-US"/>
-        </w:rPr>
-        <w:t>(void) {</w:t>
-      </w:r>
-    </w:p>
-    <w:p>
-      <w:pPr>
-        <w:rPr>
-          <w:rFonts w:ascii="Arial" w:hAnsi="Arial" w:cs="Arial"/>
-          <w:lang w:val="en-US"/>
-        </w:rPr>
-      </w:pPr>
-      <w:r>
-        <w:rPr>
-          <w:rFonts w:ascii="Arial" w:hAnsi="Arial" w:cs="Arial"/>
-          <w:lang w:val="en-US"/>
-        </w:rPr>
-        <w:tab/>
-      </w:r>
-      <w:proofErr w:type="spellStart"/>
-      <w:r>
-        <w:rPr>
-          <w:rFonts w:ascii="Arial" w:hAnsi="Arial" w:cs="Arial"/>
-          <w:lang w:val="en-US"/>
-        </w:rPr>
-        <w:t>Srand</w:t>
-      </w:r>
-      <w:proofErr w:type="spellEnd"/>
-      <w:r>
-        <w:rPr>
-          <w:rFonts w:ascii="Arial" w:hAnsi="Arial" w:cs="Arial"/>
-          <w:lang w:val="en-US"/>
-        </w:rPr>
-        <w:t>(</w:t>
-      </w:r>
-      <w:proofErr w:type="gramStart"/>
-      <w:r>
-        <w:rPr>
-          <w:rFonts w:ascii="Arial" w:hAnsi="Arial" w:cs="Arial"/>
-          <w:lang w:val="en-US"/>
-        </w:rPr>
-        <w:t>time(</w:t>
-      </w:r>
-      <w:proofErr w:type="gramEnd"/>
-      <w:r>
-        <w:rPr>
-          <w:rFonts w:ascii="Arial" w:hAnsi="Arial" w:cs="Arial"/>
-          <w:lang w:val="en-US"/>
-        </w:rPr>
-        <w:t>NULL));</w:t>
-      </w:r>
-      <w:r>
-        <w:rPr>
-          <w:rFonts w:ascii="Arial" w:hAnsi="Arial" w:cs="Arial"/>
-          <w:lang w:val="en-US"/>
-        </w:rPr>
-        <w:t xml:space="preserve"> </w:t>
-      </w:r>
-      <w:r>
-        <w:rPr>
-          <w:rFonts w:ascii="Arial" w:hAnsi="Arial" w:cs="Arial"/>
-          <w:lang w:val="en-US"/>
-        </w:rPr>
-        <w:tab/>
-      </w:r>
-      <w:r>
-        <w:rPr>
-          <w:rFonts w:ascii="Arial" w:hAnsi="Arial" w:cs="Arial"/>
-          <w:lang w:val="en-US"/>
-        </w:rPr>
-        <w:t>// used to generate random number further down</w:t>
-      </w:r>
-    </w:p>
-    <w:p>
-      <w:pPr>
-        <w:rPr>
-          <w:rFonts w:ascii="Arial" w:hAnsi="Arial" w:cs="Arial"/>
-          <w:lang w:val="en-US"/>
-        </w:rPr>
-      </w:pPr>
-      <w:r>
-        <w:rPr>
-          <w:rFonts w:ascii="Arial" w:hAnsi="Arial" w:cs="Arial"/>
-          <w:lang w:val="en-US"/>
-        </w:rPr>
-        <w:tab/>
-      </w:r>
-    </w:p>
-    <w:p>
-      <w:pPr>
-        <w:rPr>
-          <w:rFonts w:ascii="Arial" w:hAnsi="Arial" w:cs="Arial"/>
-          <w:lang w:val="en-US"/>
-        </w:rPr>
-      </w:pPr>
-      <w:r>
-        <w:rPr>
-          <w:rFonts w:ascii="Arial" w:hAnsi="Arial" w:cs="Arial"/>
-          <w:lang w:val="en-US"/>
-        </w:rPr>
-        <w:tab/>
-        <w:t xml:space="preserve">For (int I = 0; I &lt; DATA_SIZE; </w:t>
-      </w:r>
-      <w:proofErr w:type="spellStart"/>
-      <w:r>
-        <w:rPr>
-          <w:rFonts w:ascii="Arial" w:hAnsi="Arial" w:cs="Arial"/>
-          <w:lang w:val="en-US"/>
-        </w:rPr>
-        <w:t>i</w:t>
-      </w:r>
-      <w:proofErr w:type="spellEnd"/>
-      <w:r>
-        <w:rPr>
-          <w:rFonts w:ascii="Arial" w:hAnsi="Arial" w:cs="Arial"/>
-          <w:lang w:val="en-US"/>
-        </w:rPr>
-        <w:t>++) {</w:t>
-      </w:r>
-    </w:p>
-    <w:p>
-      <w:pPr>
-        <w:rPr>
-          <w:rFonts w:ascii="Arial" w:hAnsi="Arial" w:cs="Arial"/>
-          <w:lang w:val="en-US"/>
-        </w:rPr>
-      </w:pPr>
-      <w:r>
-        <w:rPr>
-          <w:rFonts w:ascii="Arial" w:hAnsi="Arial" w:cs="Arial"/>
-          <w:lang w:val="en-US"/>
-        </w:rPr>
-        <w:tab/>
-      </w:r>
-      <w:r>
-        <w:rPr>
-          <w:rFonts w:ascii="Arial" w:hAnsi="Arial" w:cs="Arial"/>
-          <w:lang w:val="en-US"/>
-        </w:rPr>
-        <w:tab/>
-        <w:t>Dataset[</w:t>
-      </w:r>
-      <w:proofErr w:type="spellStart"/>
-      <w:r>
-        <w:rPr>
-          <w:rFonts w:ascii="Arial" w:hAnsi="Arial" w:cs="Arial"/>
-          <w:lang w:val="en-US"/>
-        </w:rPr>
-        <w:t>i</w:t>
-      </w:r>
-      <w:proofErr w:type="spellEnd"/>
-      <w:r>
-        <w:rPr>
-          <w:rFonts w:ascii="Arial" w:hAnsi="Arial" w:cs="Arial"/>
-          <w:lang w:val="en-US"/>
-        </w:rPr>
-        <w:t xml:space="preserve">] = </w:t>
-      </w:r>
-      <w:proofErr w:type="gramStart"/>
-      <w:r>
-        <w:rPr>
-          <w:rFonts w:ascii="Arial" w:hAnsi="Arial" w:cs="Arial"/>
-          <w:lang w:val="en-US"/>
-        </w:rPr>
-        <w:t>rand(</w:t>
-      </w:r>
-      <w:proofErr w:type="gramEnd"/>
-      <w:r>
-        <w:rPr>
-          <w:rFonts w:ascii="Arial" w:hAnsi="Arial" w:cs="Arial"/>
-          <w:lang w:val="en-US"/>
-        </w:rPr>
-        <w:t>) % 50;</w:t>
-      </w:r>
-      <w:r>
-        <w:rPr>
-          <w:rFonts w:ascii="Arial" w:hAnsi="Arial" w:cs="Arial"/>
-          <w:lang w:val="en-US"/>
-        </w:rPr>
-        <w:tab/>
-        <w:t>// 0-49</w:t>
-      </w:r>
-    </w:p>
-    <w:p>
-      <w:pPr>
-        <w:ind w:firstLine="720"/>
-        <w:rPr>
-          <w:rFonts w:ascii="Arial" w:hAnsi="Arial" w:cs="Arial"/>
-          <w:lang w:val="en-US"/>
-        </w:rPr>
-      </w:pPr>
-      <w:r>
-        <w:rPr>
-          <w:rFonts w:ascii="Arial" w:hAnsi="Arial" w:cs="Arial"/>
-          <w:lang w:val="en-US"/>
-        </w:rPr>
-        <w:t>}</w:t>
-      </w:r>
-    </w:p>
-    <w:p>
-      <w:pPr>
-        <w:rPr>
-          <w:rFonts w:ascii="Arial" w:hAnsi="Arial" w:cs="Arial"/>
-          <w:lang w:val="en-US"/>
-        </w:rPr>
-      </w:pPr>
-      <w:r>
-        <w:rPr>
-          <w:rFonts w:ascii="Arial" w:hAnsi="Arial" w:cs="Arial"/>
-          <w:lang w:val="en-US"/>
-        </w:rPr>
-        <w:t>}</w:t>
-      </w:r>
-    </w:p>
-    <w:p>
-      <w:pPr>
-        <w:rPr>
-          <w:rFonts w:ascii="Arial" w:hAnsi="Arial" w:cs="Arial"/>
-          <w:lang w:val="en-US"/>
-        </w:rPr>
-      </w:pPr>
-    </w:p>
-    <w:p>
-      <w:pPr>
-        <w:rPr>
-          <w:rFonts w:ascii="Arial" w:hAnsi="Arial" w:cs="Arial"/>
-          <w:lang w:val="en-US"/>
-        </w:rPr>
-      </w:pPr>
-      <w:r>
-        <w:rPr>
-          <w:rFonts w:ascii="Arial" w:hAnsi="Arial" w:cs="Arial"/>
-          <w:lang w:val="en-US"/>
-        </w:rPr>
-        <w:t xml:space="preserve">Void </w:t>
-      </w:r>
-      <w:proofErr w:type="spellStart"/>
-      <w:r>
-        <w:rPr>
-          <w:rFonts w:ascii="Arial" w:hAnsi="Arial" w:cs="Arial"/>
-          <w:lang w:val="en-US"/>
-        </w:rPr>
-        <w:t>showBarChart</w:t>
-      </w:r>
-      <w:proofErr w:type="spellEnd"/>
-      <w:r>
-        <w:rPr>
-          <w:rFonts w:ascii="Arial" w:hAnsi="Arial" w:cs="Arial"/>
-          <w:lang w:val="en-US"/>
-        </w:rPr>
-        <w:t>(void) {</w:t>
-      </w:r>
-    </w:p>
-    <w:p>
-      <w:pPr>
-        <w:rPr>
-          <w:rFonts w:ascii="Arial" w:hAnsi="Arial" w:cs="Arial"/>
-          <w:lang w:val="en-US"/>
-        </w:rPr>
-      </w:pPr>
-      <w:r>
-        <w:rPr>
-          <w:rFonts w:ascii="Arial" w:hAnsi="Arial" w:cs="Arial"/>
-          <w:lang w:val="en-US"/>
-        </w:rPr>
-        <w:tab/>
-        <w:t xml:space="preserve">For (int I = 0; I &lt; DATA_SIZE; </w:t>
-      </w:r>
-      <w:proofErr w:type="spellStart"/>
-      <w:r>
-        <w:rPr>
-          <w:rFonts w:ascii="Arial" w:hAnsi="Arial" w:cs="Arial"/>
-          <w:lang w:val="en-US"/>
-        </w:rPr>
-        <w:t>i</w:t>
-      </w:r>
-      <w:proofErr w:type="spellEnd"/>
-      <w:r>
-        <w:rPr>
-          <w:rFonts w:ascii="Arial" w:hAnsi="Arial" w:cs="Arial"/>
-          <w:lang w:val="en-US"/>
-        </w:rPr>
-        <w:t>++) {</w:t>
-      </w:r>
-    </w:p>
-    <w:p>
-      <w:pPr>
-        <w:rPr>
-          <w:rFonts w:ascii="Arial" w:hAnsi="Arial" w:cs="Arial"/>
-          <w:lang w:val="en-US"/>
-        </w:rPr>
-      </w:pPr>
-      <w:r>
-        <w:rPr>
-          <w:rFonts w:ascii="Arial" w:hAnsi="Arial" w:cs="Arial"/>
-          <w:lang w:val="en-US"/>
-        </w:rPr>
-        <w:tab/>
-      </w:r>
-      <w:r>
-        <w:rPr>
-          <w:rFonts w:ascii="Arial" w:hAnsi="Arial" w:cs="Arial"/>
-          <w:lang w:val="en-US"/>
-        </w:rPr>
-        <w:tab/>
-      </w:r>
-      <w:proofErr w:type="spellStart"/>
-      <w:r>
-        <w:rPr>
-          <w:rFonts w:ascii="Arial" w:hAnsi="Arial" w:cs="Arial"/>
-          <w:lang w:val="en-US"/>
-        </w:rPr>
-        <w:t>showOneBar</w:t>
-      </w:r>
-      <w:proofErr w:type="spellEnd"/>
-      <w:r>
-        <w:rPr>
-          <w:rFonts w:ascii="Arial" w:hAnsi="Arial" w:cs="Arial"/>
-          <w:lang w:val="en-US"/>
-        </w:rPr>
-        <w:t>(dataset[</w:t>
-      </w:r>
-      <w:proofErr w:type="spellStart"/>
-      <w:r>
-        <w:rPr>
-          <w:rFonts w:ascii="Arial" w:hAnsi="Arial" w:cs="Arial"/>
-          <w:lang w:val="en-US"/>
-        </w:rPr>
-        <w:t>i</w:t>
-      </w:r>
-      <w:proofErr w:type="spellEnd"/>
-      <w:r>
-        <w:rPr>
-          <w:rFonts w:ascii="Arial" w:hAnsi="Arial" w:cs="Arial"/>
-          <w:lang w:val="en-US"/>
-        </w:rPr>
-        <w:t>]);</w:t>
-      </w:r>
-    </w:p>
-    <w:p>
-      <w:pPr>
-        <w:ind w:firstLine="720"/>
-        <w:rPr>
-          <w:rFonts w:ascii="Arial" w:hAnsi="Arial" w:cs="Arial"/>
-          <w:lang w:val="en-US"/>
-        </w:rPr>
-      </w:pPr>
-      <w:r>
-        <w:rPr>
-          <w:rFonts w:ascii="Arial" w:hAnsi="Arial" w:cs="Arial"/>
-          <w:lang w:val="en-US"/>
-        </w:rPr>
-        <w:t>}</w:t>
-      </w:r>
-    </w:p>
-    <w:p>
-      <w:pPr>
-        <w:rPr>
-          <w:rFonts w:ascii="Arial" w:hAnsi="Arial" w:cs="Arial"/>
-          <w:lang w:val="en-US"/>
-        </w:rPr>
-      </w:pPr>
-      <w:r>
-        <w:rPr>
-          <w:rFonts w:ascii="Arial" w:hAnsi="Arial" w:cs="Arial"/>
-          <w:lang w:val="en-US"/>
-        </w:rPr>
-        <w:t>}</w:t>
-      </w:r>
-    </w:p>
-    <w:p>
-      <w:pPr>
-        <w:rPr>
-          <w:rFonts w:ascii="Arial" w:hAnsi="Arial" w:cs="Arial"/>
-          <w:lang w:val="en-US"/>
-        </w:rPr>
-      </w:pPr>
-    </w:p>
-    <w:p>
-      <w:pPr>
-        <w:rPr>
-          <w:rFonts w:ascii="Arial" w:hAnsi="Arial" w:cs="Arial"/>
-          <w:lang w:val="en-US"/>
-        </w:rPr>
-      </w:pPr>
-      <w:r>
-        <w:rPr>
-          <w:rFonts w:ascii="Arial" w:hAnsi="Arial" w:cs="Arial"/>
-          <w:lang w:val="en-US"/>
-        </w:rPr>
-        <w:t xml:space="preserve">Void </w:t>
-      </w:r>
-      <w:proofErr w:type="spellStart"/>
-      <w:proofErr w:type="gramStart"/>
-      <w:r>
-        <w:rPr>
-          <w:rFonts w:ascii="Arial" w:hAnsi="Arial" w:cs="Arial"/>
-          <w:lang w:val="en-US"/>
-        </w:rPr>
-        <w:t>showOneBar</w:t>
-      </w:r>
-      <w:proofErr w:type="spellEnd"/>
-      <w:r>
-        <w:rPr>
-          <w:rFonts w:ascii="Arial" w:hAnsi="Arial" w:cs="Arial"/>
-          <w:lang w:val="en-US"/>
-        </w:rPr>
-        <w:t>(</w:t>
-      </w:r>
-      <w:proofErr w:type="gramEnd"/>
-      <w:r>
-        <w:rPr>
-          <w:rFonts w:ascii="Arial" w:hAnsi="Arial" w:cs="Arial"/>
-          <w:lang w:val="en-US"/>
-        </w:rPr>
-        <w:t xml:space="preserve">int </w:t>
-      </w:r>
-      <w:proofErr w:type="spellStart"/>
-      <w:r>
-        <w:rPr>
-          <w:rFonts w:ascii="Arial" w:hAnsi="Arial" w:cs="Arial"/>
-          <w:lang w:val="en-US"/>
-        </w:rPr>
-        <w:t>barLength</w:t>
-      </w:r>
-      <w:proofErr w:type="spellEnd"/>
-      <w:r>
-        <w:rPr>
-          <w:rFonts w:ascii="Arial" w:hAnsi="Arial" w:cs="Arial"/>
-          <w:lang w:val="en-US"/>
-        </w:rPr>
-        <w:t>) {</w:t>
-      </w:r>
-    </w:p>
-    <w:p>
-      <w:pPr>
-        <w:rPr>
-          <w:rFonts w:ascii="Arial" w:hAnsi="Arial" w:cs="Arial"/>
-          <w:lang w:val="en-US"/>
-        </w:rPr>
-      </w:pPr>
-      <w:r>
-        <w:rPr>
-          <w:rFonts w:ascii="Arial" w:hAnsi="Arial" w:cs="Arial"/>
-          <w:lang w:val="en-US"/>
-        </w:rPr>
-        <w:tab/>
-      </w:r>
-      <w:proofErr w:type="spellStart"/>
-      <w:proofErr w:type="gramStart"/>
-      <w:r>
-        <w:rPr>
-          <w:rFonts w:ascii="Arial" w:hAnsi="Arial" w:cs="Arial"/>
-          <w:lang w:val="en-US"/>
-        </w:rPr>
-        <w:t>Printf</w:t>
-      </w:r>
-      <w:proofErr w:type="spellEnd"/>
-      <w:r>
-        <w:rPr>
-          <w:rFonts w:ascii="Arial" w:hAnsi="Arial" w:cs="Arial"/>
-          <w:lang w:val="en-US"/>
-        </w:rPr>
-        <w:t>(</w:t>
-      </w:r>
-      <w:proofErr w:type="gramEnd"/>
-      <w:r>
-        <w:rPr>
-          <w:rFonts w:ascii="Arial" w:hAnsi="Arial" w:cs="Arial"/>
-          <w:lang w:val="en-US"/>
-        </w:rPr>
-        <w:t xml:space="preserve">“%d”, </w:t>
-      </w:r>
-      <w:proofErr w:type="spellStart"/>
-      <w:r>
-        <w:rPr>
-          <w:rFonts w:ascii="Arial" w:hAnsi="Arial" w:cs="Arial"/>
-          <w:lang w:val="en-US"/>
-        </w:rPr>
-        <w:t>barLength</w:t>
-      </w:r>
-      <w:proofErr w:type="spellEnd"/>
-      <w:r>
-        <w:rPr>
-          <w:rFonts w:ascii="Arial" w:hAnsi="Arial" w:cs="Arial"/>
-          <w:lang w:val="en-US"/>
-        </w:rPr>
-        <w:t>);</w:t>
-      </w:r>
-    </w:p>
-    <w:p>
-      <w:pPr>
-        <w:rPr>
-          <w:rFonts w:ascii="Arial" w:hAnsi="Arial" w:cs="Arial"/>
-          <w:lang w:val="en-US"/>
-        </w:rPr>
-      </w:pPr>
-    </w:p>
-    <w:p>
-      <w:pPr>
-        <w:rPr>
-          <w:rFonts w:ascii="Arial" w:hAnsi="Arial" w:cs="Arial"/>
-          <w:lang w:val="en-US"/>
-        </w:rPr>
-      </w:pPr>
-      <w:r>
-        <w:rPr>
-          <w:rFonts w:ascii="Arial" w:hAnsi="Arial" w:cs="Arial"/>
-          <w:lang w:val="en-US"/>
-        </w:rPr>
-        <w:tab/>
-        <w:t xml:space="preserve">For (int I = 0; I &lt; </w:t>
-      </w:r>
-      <w:proofErr w:type="spellStart"/>
-      <w:r>
-        <w:rPr>
-          <w:rFonts w:ascii="Arial" w:hAnsi="Arial" w:cs="Arial"/>
-          <w:lang w:val="en-US"/>
-        </w:rPr>
-        <w:t>barLength</w:t>
-      </w:r>
-      <w:proofErr w:type="spellEnd"/>
-      <w:r>
-        <w:rPr>
-          <w:rFonts w:ascii="Arial" w:hAnsi="Arial" w:cs="Arial"/>
-          <w:lang w:val="en-US"/>
-        </w:rPr>
-        <w:t xml:space="preserve">; </w:t>
-      </w:r>
-      <w:proofErr w:type="spellStart"/>
-      <w:r>
-        <w:rPr>
-          <w:rFonts w:ascii="Arial" w:hAnsi="Arial" w:cs="Arial"/>
-          <w:lang w:val="en-US"/>
-        </w:rPr>
-        <w:t>i</w:t>
-      </w:r>
-      <w:proofErr w:type="spellEnd"/>
-      <w:r>
-        <w:rPr>
-          <w:rFonts w:ascii="Arial" w:hAnsi="Arial" w:cs="Arial"/>
-          <w:lang w:val="en-US"/>
-        </w:rPr>
-        <w:t>++) {</w:t>
-      </w:r>
-    </w:p>
-    <w:p>
-      <w:pPr>
-        <w:rPr>
-          <w:rFonts w:ascii="Arial" w:hAnsi="Arial" w:cs="Arial"/>
-          <w:lang w:val="en-US"/>
-        </w:rPr>
-      </w:pPr>
-      <w:r>
-        <w:rPr>
-          <w:rFonts w:ascii="Arial" w:hAnsi="Arial" w:cs="Arial"/>
-          <w:lang w:val="en-US"/>
-        </w:rPr>
-        <w:tab/>
-      </w:r>
-      <w:r>
-        <w:rPr>
-          <w:rFonts w:ascii="Arial" w:hAnsi="Arial" w:cs="Arial"/>
-          <w:lang w:val="en-US"/>
-        </w:rPr>
-        <w:tab/>
-      </w:r>
-      <w:proofErr w:type="spellStart"/>
-      <w:r>
-        <w:rPr>
-          <w:rFonts w:ascii="Arial" w:hAnsi="Arial" w:cs="Arial"/>
-          <w:lang w:val="en-US"/>
-        </w:rPr>
-        <w:t>Putchar</w:t>
-      </w:r>
-      <w:proofErr w:type="spellEnd"/>
-      <w:r>
-        <w:rPr>
-          <w:rFonts w:ascii="Arial" w:hAnsi="Arial" w:cs="Arial"/>
-          <w:lang w:val="en-US"/>
-        </w:rPr>
-        <w:t>(‘o’);</w:t>
-      </w:r>
-    </w:p>
-    <w:p>
-      <w:pPr>
-        <w:ind w:firstLine="720"/>
-        <w:rPr>
-          <w:rFonts w:ascii="Arial" w:hAnsi="Arial" w:cs="Arial"/>
-          <w:lang w:val="en-US"/>
-        </w:rPr>
-      </w:pPr>
-      <w:r>
-        <w:rPr>
-          <w:rFonts w:ascii="Arial" w:hAnsi="Arial" w:cs="Arial"/>
-          <w:lang w:val="en-US"/>
-        </w:rPr>
-        <w:t>}</w:t>
-      </w:r>
-    </w:p>
-    <w:p>
-      <w:pPr>
-        <w:ind w:firstLine="720"/>
-        <w:rPr>
-          <w:rFonts w:ascii="Arial" w:hAnsi="Arial" w:cs="Arial"/>
-          <w:lang w:val="en-US"/>
-        </w:rPr>
-      </w:pPr>
-      <w:proofErr w:type="spellStart"/>
-      <w:r>
-        <w:rPr>
-          <w:rFonts w:ascii="Arial" w:hAnsi="Arial" w:cs="Arial"/>
-          <w:lang w:val="en-US"/>
-        </w:rPr>
-        <w:t>Putchar</w:t>
-      </w:r>
-      <w:proofErr w:type="spellEnd"/>
-      <w:r>
-        <w:rPr>
-          <w:rFonts w:ascii="Arial" w:hAnsi="Arial" w:cs="Arial"/>
-          <w:lang w:val="en-US"/>
-        </w:rPr>
-        <w:t>(‘\n’);</w:t>
-      </w:r>
-    </w:p>
-    <w:p>
-      <w:pPr>
-        <w:rPr>
-          <w:rFonts w:ascii="Arial" w:hAnsi="Arial" w:cs="Arial"/>
-          <w:b/>
-          <w:lang w:val="en-US"/>
-        </w:rPr>
-      </w:pPr>
-      <w:r>
-        <w:rPr>
-          <w:rFonts w:ascii="Arial" w:hAnsi="Arial" w:cs="Arial"/>
-          <w:lang w:val="en-US"/>
-        </w:rPr>
-        <w:t>}</w:t>
-      </w:r>
-      <w:bookmarkStart w:id="0" w:name="_GoBack"/>
-      <w:bookmarkEnd w:id="0"/>
+    </w:p>
+    <w:p>
+      <w:pPr>
+        <w:rPr>
+          <w:rFonts w:ascii="Arial" w:hAnsi="Arial" w:cs="Arial"/>
+          <w:lang w:val="en-US"/>
+        </w:rPr>
+      </w:pPr>
+    </w:p>
+    <w:p>
+      <w:pPr>
+        <w:rPr>
+          <w:rFonts w:ascii="Arial" w:hAnsi="Arial" w:cs="Arial"/>
+          <w:lang w:val="en-US"/>
+        </w:rPr>
+      </w:pPr>
+    </w:p>
+    <w:p>
+      <w:pPr>
+        <w:rPr>
+          <w:rFonts w:ascii="Arial" w:hAnsi="Arial" w:cs="Arial"/>
+          <w:lang w:val="en-US"/>
+        </w:rPr>
+      </w:pPr>
+    </w:p>
+    <w:p>
+      <w:pPr>
+        <w:rPr>
+          <w:rFonts w:ascii="Arial" w:hAnsi="Arial" w:cs="Arial"/>
+          <w:lang w:val="en-US"/>
+        </w:rPr>
+      </w:pPr>
+    </w:p>
+    <w:p>
+      <w:pPr>
+        <w:rPr>
+          <w:rFonts w:ascii="Arial" w:hAnsi="Arial" w:cs="Arial"/>
+          <w:lang w:val="en-US"/>
+        </w:rPr>
+      </w:pPr>
+    </w:p>
+    <w:p>
+      <w:pPr>
+        <w:rPr>
+          <w:rFonts w:ascii="Arial" w:hAnsi="Arial" w:cs="Arial"/>
+          <w:lang w:val="en-US"/>
+        </w:rPr>
+      </w:pPr>
     </w:p>
     <w:p>
       <w:pPr>
@@ -8657,8 +8717,549 @@
           <w:u w:val="single"/>
           <w:lang w:val="en-US"/>
         </w:rPr>
+        <w:lastRenderedPageBreak/>
         <w:t>Quiz</w:t>
       </w:r>
+    </w:p>
+    <w:p>
+      <w:pPr>
+        <w:rPr>
+          <w:rFonts w:ascii="Arial" w:hAnsi="Arial" w:cs="Arial"/>
+          <w:b/>
+          <w:lang w:val="en-US"/>
+        </w:rPr>
+      </w:pPr>
+      <w:r>
+        <w:rPr>
+          <w:rFonts w:ascii="Arial" w:hAnsi="Arial" w:cs="Arial"/>
+          <w:b/>
+          <w:lang w:val="en-US"/>
+        </w:rPr>
+        <w:t>Part 1</w:t>
+      </w:r>
+    </w:p>
+    <w:p>
+      <w:pPr>
+        <w:pStyle w:val="ListParagraph"/>
+        <w:numPr>
+          <w:ilvl w:val="0"/>
+          <w:numId w:val="6"/>
+        </w:numPr>
+        <w:rPr>
+          <w:rFonts w:ascii="Arial" w:hAnsi="Arial" w:cs="Arial"/>
+          <w:lang w:val="en-US"/>
+        </w:rPr>
+      </w:pPr>
+      <w:r>
+        <w:rPr>
+          <w:rFonts w:ascii="Arial" w:hAnsi="Arial" w:cs="Arial"/>
+          <w:lang w:val="en-US"/>
+        </w:rPr>
+        <w:t>Create a TRUE and FALSE macro</w:t>
+      </w:r>
+    </w:p>
+    <w:p>
+      <w:pPr>
+        <w:pStyle w:val="ListParagraph"/>
+        <w:numPr>
+          <w:ilvl w:val="0"/>
+          <w:numId w:val="6"/>
+        </w:numPr>
+        <w:rPr>
+          <w:rFonts w:ascii="Arial" w:hAnsi="Arial" w:cs="Arial"/>
+          <w:lang w:val="en-US"/>
+        </w:rPr>
+      </w:pPr>
+      <w:r>
+        <w:rPr>
+          <w:rFonts w:ascii="Arial" w:hAnsi="Arial" w:cs="Arial"/>
+          <w:lang w:val="en-US"/>
+        </w:rPr>
+        <w:t>Include a user-defined header</w:t>
+      </w:r>
+    </w:p>
+    <w:p>
+      <w:pPr>
+        <w:pStyle w:val="ListParagraph"/>
+        <w:numPr>
+          <w:ilvl w:val="0"/>
+          <w:numId w:val="6"/>
+        </w:numPr>
+        <w:rPr>
+          <w:rFonts w:ascii="Arial" w:hAnsi="Arial" w:cs="Arial"/>
+          <w:lang w:val="en-US"/>
+        </w:rPr>
+      </w:pPr>
+      <w:r>
+        <w:rPr>
+          <w:rFonts w:ascii="Arial" w:hAnsi="Arial" w:cs="Arial"/>
+          <w:lang w:val="en-US"/>
+        </w:rPr>
+        <w:t xml:space="preserve">What is the size </w:t>
+      </w:r>
+      <w:proofErr w:type="gramStart"/>
+      <w:r>
+        <w:rPr>
+          <w:rFonts w:ascii="Arial" w:hAnsi="Arial" w:cs="Arial"/>
+          <w:lang w:val="en-US"/>
+        </w:rPr>
+        <w:t>of:</w:t>
+      </w:r>
+      <w:proofErr w:type="gramEnd"/>
+    </w:p>
+    <w:p>
+      <w:pPr>
+        <w:pStyle w:val="ListParagraph"/>
+        <w:numPr>
+          <w:ilvl w:val="1"/>
+          <w:numId w:val="6"/>
+        </w:numPr>
+        <w:rPr>
+          <w:rFonts w:ascii="Arial" w:hAnsi="Arial" w:cs="Arial"/>
+          <w:lang w:val="en-US"/>
+        </w:rPr>
+      </w:pPr>
+      <w:r>
+        <w:rPr>
+          <w:rFonts w:ascii="Arial" w:hAnsi="Arial" w:cs="Arial"/>
+          <w:lang w:val="en-US"/>
+        </w:rPr>
+        <w:t>Char</w:t>
+      </w:r>
+    </w:p>
+    <w:p>
+      <w:pPr>
+        <w:pStyle w:val="ListParagraph"/>
+        <w:numPr>
+          <w:ilvl w:val="1"/>
+          <w:numId w:val="6"/>
+        </w:numPr>
+        <w:rPr>
+          <w:rFonts w:ascii="Arial" w:hAnsi="Arial" w:cs="Arial"/>
+          <w:lang w:val="en-US"/>
+        </w:rPr>
+      </w:pPr>
+      <w:r>
+        <w:rPr>
+          <w:rFonts w:ascii="Arial" w:hAnsi="Arial" w:cs="Arial"/>
+          <w:lang w:val="en-US"/>
+        </w:rPr>
+        <w:t>Int</w:t>
+      </w:r>
+    </w:p>
+    <w:p>
+      <w:pPr>
+        <w:pStyle w:val="ListParagraph"/>
+        <w:numPr>
+          <w:ilvl w:val="1"/>
+          <w:numId w:val="6"/>
+        </w:numPr>
+        <w:rPr>
+          <w:rFonts w:ascii="Arial" w:hAnsi="Arial" w:cs="Arial"/>
+          <w:lang w:val="en-US"/>
+        </w:rPr>
+      </w:pPr>
+      <w:r>
+        <w:rPr>
+          <w:rFonts w:ascii="Arial" w:hAnsi="Arial" w:cs="Arial"/>
+          <w:lang w:val="en-US"/>
+        </w:rPr>
+        <w:t>Short</w:t>
+      </w:r>
+    </w:p>
+    <w:p>
+      <w:pPr>
+        <w:pStyle w:val="ListParagraph"/>
+        <w:numPr>
+          <w:ilvl w:val="1"/>
+          <w:numId w:val="6"/>
+        </w:numPr>
+        <w:rPr>
+          <w:rFonts w:ascii="Arial" w:hAnsi="Arial" w:cs="Arial"/>
+          <w:lang w:val="en-US"/>
+        </w:rPr>
+      </w:pPr>
+      <w:r>
+        <w:rPr>
+          <w:rFonts w:ascii="Arial" w:hAnsi="Arial" w:cs="Arial"/>
+          <w:lang w:val="en-US"/>
+        </w:rPr>
+        <w:t>Long</w:t>
+      </w:r>
+    </w:p>
+    <w:p>
+      <w:pPr>
+        <w:pStyle w:val="ListParagraph"/>
+        <w:numPr>
+          <w:ilvl w:val="1"/>
+          <w:numId w:val="6"/>
+        </w:numPr>
+        <w:rPr>
+          <w:rFonts w:ascii="Arial" w:hAnsi="Arial" w:cs="Arial"/>
+          <w:lang w:val="en-US"/>
+        </w:rPr>
+      </w:pPr>
+      <w:r>
+        <w:rPr>
+          <w:rFonts w:ascii="Arial" w:hAnsi="Arial" w:cs="Arial"/>
+          <w:lang w:val="en-US"/>
+        </w:rPr>
+        <w:t>Float</w:t>
+      </w:r>
+    </w:p>
+    <w:p>
+      <w:pPr>
+        <w:pStyle w:val="ListParagraph"/>
+        <w:numPr>
+          <w:ilvl w:val="1"/>
+          <w:numId w:val="6"/>
+        </w:numPr>
+        <w:rPr>
+          <w:rFonts w:ascii="Arial" w:hAnsi="Arial" w:cs="Arial"/>
+          <w:lang w:val="en-US"/>
+        </w:rPr>
+      </w:pPr>
+      <w:r>
+        <w:rPr>
+          <w:rFonts w:ascii="Arial" w:hAnsi="Arial" w:cs="Arial"/>
+          <w:lang w:val="en-US"/>
+        </w:rPr>
+        <w:t>Double</w:t>
+      </w:r>
+    </w:p>
+    <w:p>
+      <w:pPr>
+        <w:pStyle w:val="ListParagraph"/>
+        <w:numPr>
+          <w:ilvl w:val="0"/>
+          <w:numId w:val="6"/>
+        </w:numPr>
+        <w:rPr>
+          <w:rFonts w:ascii="Arial" w:hAnsi="Arial" w:cs="Arial"/>
+          <w:lang w:val="en-US"/>
+        </w:rPr>
+      </w:pPr>
+      <w:r>
+        <w:rPr>
+          <w:rFonts w:ascii="Arial" w:hAnsi="Arial" w:cs="Arial"/>
+          <w:lang w:val="en-US"/>
+        </w:rPr>
+        <w:t>Create a string</w:t>
+      </w:r>
+    </w:p>
+    <w:p>
+      <w:pPr>
+        <w:pStyle w:val="ListParagraph"/>
+        <w:numPr>
+          <w:ilvl w:val="0"/>
+          <w:numId w:val="6"/>
+        </w:numPr>
+        <w:rPr>
+          <w:rFonts w:ascii="Arial" w:hAnsi="Arial" w:cs="Arial"/>
+          <w:lang w:val="en-US"/>
+        </w:rPr>
+      </w:pPr>
+      <w:r>
+        <w:rPr>
+          <w:rFonts w:ascii="Arial" w:hAnsi="Arial" w:cs="Arial"/>
+          <w:lang w:val="en-US"/>
+        </w:rPr>
+        <w:t>Print one character to the console</w:t>
+      </w:r>
+    </w:p>
+    <w:p>
+      <w:pPr>
+        <w:pStyle w:val="ListParagraph"/>
+        <w:numPr>
+          <w:ilvl w:val="0"/>
+          <w:numId w:val="6"/>
+        </w:numPr>
+        <w:rPr>
+          <w:rFonts w:ascii="Arial" w:hAnsi="Arial" w:cs="Arial"/>
+          <w:lang w:val="en-US"/>
+        </w:rPr>
+      </w:pPr>
+      <w:r>
+        <w:rPr>
+          <w:rFonts w:ascii="Arial" w:hAnsi="Arial" w:cs="Arial"/>
+          <w:lang w:val="en-US"/>
+        </w:rPr>
+        <w:t>Get a character from user and store in a variable</w:t>
+      </w:r>
+    </w:p>
+    <w:p>
+      <w:pPr>
+        <w:pStyle w:val="ListParagraph"/>
+        <w:numPr>
+          <w:ilvl w:val="0"/>
+          <w:numId w:val="6"/>
+        </w:numPr>
+        <w:rPr>
+          <w:rFonts w:ascii="Arial" w:hAnsi="Arial" w:cs="Arial"/>
+          <w:lang w:val="en-US"/>
+        </w:rPr>
+      </w:pPr>
+      <w:r>
+        <w:rPr>
+          <w:rFonts w:ascii="Arial" w:hAnsi="Arial" w:cs="Arial"/>
+          <w:lang w:val="en-US"/>
+        </w:rPr>
+        <w:t>Get the name of a user, assign it to a variable and print it in the console</w:t>
+      </w:r>
+    </w:p>
+    <w:p>
+      <w:pPr>
+        <w:rPr>
+          <w:rFonts w:ascii="Arial" w:hAnsi="Arial" w:cs="Arial"/>
+          <w:b/>
+          <w:lang w:val="en-US"/>
+        </w:rPr>
+      </w:pPr>
+    </w:p>
+    <w:p>
+      <w:pPr>
+        <w:rPr>
+          <w:rFonts w:ascii="Arial" w:hAnsi="Arial" w:cs="Arial"/>
+          <w:b/>
+          <w:lang w:val="en-US"/>
+        </w:rPr>
+      </w:pPr>
+      <w:r>
+        <w:rPr>
+          <w:rFonts w:ascii="Arial" w:hAnsi="Arial" w:cs="Arial"/>
+          <w:b/>
+          <w:lang w:val="en-US"/>
+        </w:rPr>
+        <w:t>Part 2</w:t>
+      </w:r>
+    </w:p>
+    <w:p>
+      <w:pPr>
+        <w:pStyle w:val="ListParagraph"/>
+        <w:numPr>
+          <w:ilvl w:val="0"/>
+          <w:numId w:val="7"/>
+        </w:numPr>
+        <w:rPr>
+          <w:rFonts w:ascii="Arial" w:hAnsi="Arial" w:cs="Arial"/>
+          <w:lang w:val="en-US"/>
+        </w:rPr>
+      </w:pPr>
+      <w:r>
+        <w:rPr>
+          <w:rFonts w:ascii="Arial" w:hAnsi="Arial" w:cs="Arial"/>
+          <w:lang w:val="en-US"/>
+        </w:rPr>
+        <w:t>Get the length of a string</w:t>
+      </w:r>
+    </w:p>
+    <w:p>
+      <w:pPr>
+        <w:pStyle w:val="ListParagraph"/>
+        <w:numPr>
+          <w:ilvl w:val="0"/>
+          <w:numId w:val="7"/>
+        </w:numPr>
+        <w:rPr>
+          <w:rFonts w:ascii="Arial" w:hAnsi="Arial" w:cs="Arial"/>
+          <w:lang w:val="en-US"/>
+        </w:rPr>
+      </w:pPr>
+      <w:r>
+        <w:rPr>
+          <w:rFonts w:ascii="Arial" w:hAnsi="Arial" w:cs="Arial"/>
+          <w:lang w:val="en-US"/>
+        </w:rPr>
+        <w:t>Typecast an integer as a float</w:t>
+      </w:r>
+    </w:p>
+    <w:p>
+      <w:pPr>
+        <w:pStyle w:val="ListParagraph"/>
+        <w:numPr>
+          <w:ilvl w:val="0"/>
+          <w:numId w:val="7"/>
+        </w:numPr>
+        <w:rPr>
+          <w:rFonts w:ascii="Arial" w:hAnsi="Arial" w:cs="Arial"/>
+          <w:lang w:val="en-US"/>
+        </w:rPr>
+      </w:pPr>
+      <w:r>
+        <w:rPr>
+          <w:rFonts w:ascii="Arial" w:hAnsi="Arial" w:cs="Arial"/>
+          <w:lang w:val="en-US"/>
+        </w:rPr>
+        <w:t>Create a function with arguments that explicitly returns a value</w:t>
+      </w:r>
+    </w:p>
+    <w:p>
+      <w:pPr>
+        <w:pStyle w:val="ListParagraph"/>
+        <w:numPr>
+          <w:ilvl w:val="0"/>
+          <w:numId w:val="7"/>
+        </w:numPr>
+        <w:rPr>
+          <w:rFonts w:ascii="Arial" w:hAnsi="Arial" w:cs="Arial"/>
+          <w:lang w:val="en-US"/>
+        </w:rPr>
+      </w:pPr>
+      <w:r>
+        <w:rPr>
+          <w:rFonts w:ascii="Arial" w:hAnsi="Arial" w:cs="Arial"/>
+          <w:lang w:val="en-US"/>
+        </w:rPr>
+        <w:t>Use a do while loop in an example</w:t>
+      </w:r>
+    </w:p>
+    <w:p>
+      <w:pPr>
+        <w:pStyle w:val="ListParagraph"/>
+        <w:numPr>
+          <w:ilvl w:val="0"/>
+          <w:numId w:val="7"/>
+        </w:numPr>
+        <w:rPr>
+          <w:rFonts w:ascii="Arial" w:hAnsi="Arial" w:cs="Arial"/>
+          <w:lang w:val="en-US"/>
+        </w:rPr>
+      </w:pPr>
+      <w:r>
+        <w:rPr>
+          <w:rFonts w:ascii="Arial" w:hAnsi="Arial" w:cs="Arial"/>
+          <w:lang w:val="en-US"/>
+        </w:rPr>
+        <w:t>Single vs double quotes</w:t>
+      </w:r>
+    </w:p>
+    <w:p>
+      <w:pPr>
+        <w:pStyle w:val="ListParagraph"/>
+        <w:numPr>
+          <w:ilvl w:val="0"/>
+          <w:numId w:val="7"/>
+        </w:numPr>
+        <w:rPr>
+          <w:rFonts w:ascii="Arial" w:hAnsi="Arial" w:cs="Arial"/>
+          <w:lang w:val="en-US"/>
+        </w:rPr>
+      </w:pPr>
+      <w:r>
+        <w:rPr>
+          <w:rFonts w:ascii="Arial" w:hAnsi="Arial" w:cs="Arial"/>
+          <w:lang w:val="en-US"/>
+        </w:rPr>
+        <w:t>Create an array with float values</w:t>
+      </w:r>
+    </w:p>
+    <w:p>
+      <w:pPr>
+        <w:pStyle w:val="ListParagraph"/>
+        <w:numPr>
+          <w:ilvl w:val="0"/>
+          <w:numId w:val="7"/>
+        </w:numPr>
+        <w:rPr>
+          <w:rFonts w:ascii="Arial" w:hAnsi="Arial" w:cs="Arial"/>
+          <w:lang w:val="en-US"/>
+        </w:rPr>
+      </w:pPr>
+      <w:r>
+        <w:rPr>
+          <w:rFonts w:ascii="Arial" w:hAnsi="Arial" w:cs="Arial"/>
+          <w:lang w:val="en-US"/>
+        </w:rPr>
+        <w:t>Use a function with its prototype defined before you use it</w:t>
+      </w:r>
+    </w:p>
+    <w:p>
+      <w:pPr>
+        <w:rPr>
+          <w:rFonts w:ascii="Arial" w:hAnsi="Arial" w:cs="Arial"/>
+          <w:b/>
+          <w:lang w:val="en-US"/>
+        </w:rPr>
+      </w:pPr>
+    </w:p>
+    <w:p>
+      <w:pPr>
+        <w:rPr>
+          <w:rFonts w:ascii="Arial" w:hAnsi="Arial" w:cs="Arial"/>
+          <w:b/>
+          <w:lang w:val="en-US"/>
+        </w:rPr>
+      </w:pPr>
+      <w:r>
+        <w:rPr>
+          <w:rFonts w:ascii="Arial" w:hAnsi="Arial" w:cs="Arial"/>
+          <w:b/>
+          <w:lang w:val="en-US"/>
+        </w:rPr>
+        <w:t>Part 3</w:t>
+      </w:r>
+    </w:p>
+    <w:p>
+      <w:pPr>
+        <w:pStyle w:val="ListParagraph"/>
+        <w:numPr>
+          <w:ilvl w:val="0"/>
+          <w:numId w:val="8"/>
+        </w:numPr>
+        <w:rPr>
+          <w:rFonts w:ascii="Arial" w:hAnsi="Arial" w:cs="Arial"/>
+          <w:lang w:val="en-US"/>
+        </w:rPr>
+      </w:pPr>
+      <w:r>
+        <w:rPr>
+          <w:rFonts w:ascii="Arial" w:hAnsi="Arial" w:cs="Arial"/>
+          <w:lang w:val="en-US"/>
+        </w:rPr>
+        <w:t>Create a two-dimensional array and prints its values in a table-like format</w:t>
+      </w:r>
+    </w:p>
+    <w:p>
+      <w:pPr>
+        <w:pStyle w:val="ListParagraph"/>
+        <w:numPr>
+          <w:ilvl w:val="0"/>
+          <w:numId w:val="8"/>
+        </w:numPr>
+        <w:rPr>
+          <w:rFonts w:ascii="Arial" w:hAnsi="Arial" w:cs="Arial"/>
+          <w:lang w:val="en-US"/>
+        </w:rPr>
+      </w:pPr>
+      <w:r>
+        <w:rPr>
+          <w:rFonts w:ascii="Arial" w:hAnsi="Arial" w:cs="Arial"/>
+          <w:lang w:val="en-US"/>
+        </w:rPr>
+        <w:t>Bubble sort an array from high to low</w:t>
+      </w:r>
+    </w:p>
+    <w:p>
+      <w:pPr>
+        <w:pStyle w:val="ListParagraph"/>
+        <w:numPr>
+          <w:ilvl w:val="0"/>
+          <w:numId w:val="8"/>
+        </w:numPr>
+        <w:rPr>
+          <w:rFonts w:ascii="Arial" w:hAnsi="Arial" w:cs="Arial"/>
+          <w:lang w:val="en-US"/>
+        </w:rPr>
+      </w:pPr>
+      <w:r>
+        <w:rPr>
+          <w:rFonts w:ascii="Arial" w:hAnsi="Arial" w:cs="Arial"/>
+          <w:lang w:val="en-US"/>
+        </w:rPr>
+        <w:t>Create a bar chart in the console of different lengths using two-dimensional arrays and loops</w:t>
+      </w:r>
+      <w:bookmarkStart w:id="0" w:name="_GoBack"/>
+      <w:bookmarkEnd w:id="0"/>
     </w:p>
     <w:p>
       <w:pPr>
@@ -8681,6 +9282,92 @@
 <file path=word/numbering.xml><?xml version="1.0" encoding="utf-8"?>
 <w:numbering xmlns:wpc="http://schemas.microsoft.com/office/word/2010/wordprocessingCanvas" xmlns:cx="http://schemas.microsoft.com/office/drawing/2014/chartex" xmlns:cx1="http://schemas.microsoft.com/office/drawing/2015/9/8/chartex" xmlns:cx2="http://schemas.microsoft.com/office/drawing/2015/10/21/chartex" xmlns:cx3="http://schemas.microsoft.com/office/drawing/2016/5/9/chartex" xmlns:cx4="http://schemas.microsoft.com/office/drawing/2016/5/10/chartex" xmlns:cx5="http://schemas.microsoft.com/office/drawing/2016/5/11/chartex" xmlns:cx6="http://schemas.microsoft.com/office/drawing/2016/5/12/chartex" xmlns:cx7="http://schemas.microsoft.com/office/drawing/2016/5/13/chartex" xmlns:cx8="http://schemas.microsoft.com/office/drawing/2016/5/14/chartex" xmlns:mc="http://schemas.openxmlformats.org/markup-compatibility/2006" xmlns:aink="http://schemas.microsoft.com/office/drawing/2016/ink" xmlns:am3d="http://schemas.microsoft.com/office/drawing/2017/model3d" xmlns:o="urn:schemas-microsoft-com:office:office" xmlns:r="http://schemas.openxmlformats.org/officeDocument/2006/relationships" xmlns:m="http://schemas.openxmlformats.org/officeDocument/2006/math" xmlns:v="urn:schemas-microsoft-com:vml" xmlns:wp14="http://schemas.microsoft.com/office/word/2010/wordprocessingDrawing" xmlns:wp="http://schemas.openxmlformats.org/drawingml/2006/wordprocessingDrawing" xmlns:w10="urn:schemas-microsoft-com:office:word" xmlns:w="http://schemas.openxmlformats.org/wordprocessingml/2006/main" xmlns:w14="http://schemas.microsoft.com/office/word/2010/wordml" xmlns:w15="http://schemas.microsoft.com/office/word/2012/wordml" xmlns:w16cid="http://schemas.microsoft.com/office/word/2016/wordml/cid" xmlns:w16se="http://schemas.microsoft.com/office/word/2015/wordml/symex" xmlns:wpg="http://schemas.microsoft.com/office/word/2010/wordprocessingGroup" xmlns:wpi="http://schemas.microsoft.com/office/word/2010/wordprocessingInk" xmlns:wne="http://schemas.microsoft.com/office/word/2006/wordml" xmlns:wps="http://schemas.microsoft.com/office/word/2010/wordprocessingShape" mc:Ignorable="w14 w15 w16se w16cid wp14">
   <w:abstractNum w:abstractNumId="0" w15:restartNumberingAfterBreak="0">
+    <w:nsid w:val="0592660D"/>
+    <w:multiLevelType w:val="hybridMultilevel"/>
+    <w:tmpl w:val="B4580902"/>
+    <w:lvl w:ilvl="0" w:tplc="0809000F">
+      <w:start w:val="1"/>
+      <w:numFmt w:val="decimal"/>
+      <w:lvlText w:val="%1."/>
+      <w:lvlJc w:val="left"/>
+      <w:pPr>
+        <w:ind w:left="720" w:hanging="360"/>
+      </w:pPr>
+    </w:lvl>
+    <w:lvl w:ilvl="1" w:tplc="08090019" w:tentative="1">
+      <w:start w:val="1"/>
+      <w:numFmt w:val="lowerLetter"/>
+      <w:lvlText w:val="%2."/>
+      <w:lvlJc w:val="left"/>
+      <w:pPr>
+        <w:ind w:left="1440" w:hanging="360"/>
+      </w:pPr>
+    </w:lvl>
+    <w:lvl w:ilvl="2" w:tplc="0809001B" w:tentative="1">
+      <w:start w:val="1"/>
+      <w:numFmt w:val="lowerRoman"/>
+      <w:lvlText w:val="%3."/>
+      <w:lvlJc w:val="right"/>
+      <w:pPr>
+        <w:ind w:left="2160" w:hanging="180"/>
+      </w:pPr>
+    </w:lvl>
+    <w:lvl w:ilvl="3" w:tplc="0809000F" w:tentative="1">
+      <w:start w:val="1"/>
+      <w:numFmt w:val="decimal"/>
+      <w:lvlText w:val="%4."/>
+      <w:lvlJc w:val="left"/>
+      <w:pPr>
+        <w:ind w:left="2880" w:hanging="360"/>
+      </w:pPr>
+    </w:lvl>
+    <w:lvl w:ilvl="4" w:tplc="08090019" w:tentative="1">
+      <w:start w:val="1"/>
+      <w:numFmt w:val="lowerLetter"/>
+      <w:lvlText w:val="%5."/>
+      <w:lvlJc w:val="left"/>
+      <w:pPr>
+        <w:ind w:left="3600" w:hanging="360"/>
+      </w:pPr>
+    </w:lvl>
+    <w:lvl w:ilvl="5" w:tplc="0809001B" w:tentative="1">
+      <w:start w:val="1"/>
+      <w:numFmt w:val="lowerRoman"/>
+      <w:lvlText w:val="%6."/>
+      <w:lvlJc w:val="right"/>
+      <w:pPr>
+        <w:ind w:left="4320" w:hanging="180"/>
+      </w:pPr>
+    </w:lvl>
+    <w:lvl w:ilvl="6" w:tplc="0809000F" w:tentative="1">
+      <w:start w:val="1"/>
+      <w:numFmt w:val="decimal"/>
+      <w:lvlText w:val="%7."/>
+      <w:lvlJc w:val="left"/>
+      <w:pPr>
+        <w:ind w:left="5040" w:hanging="360"/>
+      </w:pPr>
+    </w:lvl>
+    <w:lvl w:ilvl="7" w:tplc="08090019" w:tentative="1">
+      <w:start w:val="1"/>
+      <w:numFmt w:val="lowerLetter"/>
+      <w:lvlText w:val="%8."/>
+      <w:lvlJc w:val="left"/>
+      <w:pPr>
+        <w:ind w:left="5760" w:hanging="360"/>
+      </w:pPr>
+    </w:lvl>
+    <w:lvl w:ilvl="8" w:tplc="0809001B" w:tentative="1">
+      <w:start w:val="1"/>
+      <w:numFmt w:val="lowerRoman"/>
+      <w:lvlText w:val="%9."/>
+      <w:lvlJc w:val="right"/>
+      <w:pPr>
+        <w:ind w:left="6480" w:hanging="180"/>
+      </w:pPr>
+    </w:lvl>
+  </w:abstractNum>
+  <w:abstractNum w:abstractNumId="1" w15:restartNumberingAfterBreak="0">
     <w:nsid w:val="171C33CE"/>
     <w:multiLevelType w:val="hybridMultilevel"/>
     <w:tmpl w:val="3F2E3016"/>
@@ -8766,7 +9453,7 @@
       </w:pPr>
     </w:lvl>
   </w:abstractNum>
-  <w:abstractNum w:abstractNumId="1" w15:restartNumberingAfterBreak="0">
+  <w:abstractNum w:abstractNumId="2" w15:restartNumberingAfterBreak="0">
     <w:nsid w:val="198545BC"/>
     <w:multiLevelType w:val="hybridMultilevel"/>
     <w:tmpl w:val="DAD8367C"/>
@@ -8879,7 +9566,7 @@
       </w:rPr>
     </w:lvl>
   </w:abstractNum>
-  <w:abstractNum w:abstractNumId="2" w15:restartNumberingAfterBreak="0">
+  <w:abstractNum w:abstractNumId="3" w15:restartNumberingAfterBreak="0">
     <w:nsid w:val="27E408F7"/>
     <w:multiLevelType w:val="hybridMultilevel"/>
     <w:tmpl w:val="4864A190"/>
@@ -8992,7 +9679,93 @@
       </w:rPr>
     </w:lvl>
   </w:abstractNum>
-  <w:abstractNum w:abstractNumId="3" w15:restartNumberingAfterBreak="0">
+  <w:abstractNum w:abstractNumId="4" w15:restartNumberingAfterBreak="0">
+    <w:nsid w:val="38154437"/>
+    <w:multiLevelType w:val="hybridMultilevel"/>
+    <w:tmpl w:val="82BE4C1A"/>
+    <w:lvl w:ilvl="0" w:tplc="0809000F">
+      <w:start w:val="1"/>
+      <w:numFmt w:val="decimal"/>
+      <w:lvlText w:val="%1."/>
+      <w:lvlJc w:val="left"/>
+      <w:pPr>
+        <w:ind w:left="720" w:hanging="360"/>
+      </w:pPr>
+    </w:lvl>
+    <w:lvl w:ilvl="1" w:tplc="08090019" w:tentative="1">
+      <w:start w:val="1"/>
+      <w:numFmt w:val="lowerLetter"/>
+      <w:lvlText w:val="%2."/>
+      <w:lvlJc w:val="left"/>
+      <w:pPr>
+        <w:ind w:left="1440" w:hanging="360"/>
+      </w:pPr>
+    </w:lvl>
+    <w:lvl w:ilvl="2" w:tplc="0809001B" w:tentative="1">
+      <w:start w:val="1"/>
+      <w:numFmt w:val="lowerRoman"/>
+      <w:lvlText w:val="%3."/>
+      <w:lvlJc w:val="right"/>
+      <w:pPr>
+        <w:ind w:left="2160" w:hanging="180"/>
+      </w:pPr>
+    </w:lvl>
+    <w:lvl w:ilvl="3" w:tplc="0809000F" w:tentative="1">
+      <w:start w:val="1"/>
+      <w:numFmt w:val="decimal"/>
+      <w:lvlText w:val="%4."/>
+      <w:lvlJc w:val="left"/>
+      <w:pPr>
+        <w:ind w:left="2880" w:hanging="360"/>
+      </w:pPr>
+    </w:lvl>
+    <w:lvl w:ilvl="4" w:tplc="08090019" w:tentative="1">
+      <w:start w:val="1"/>
+      <w:numFmt w:val="lowerLetter"/>
+      <w:lvlText w:val="%5."/>
+      <w:lvlJc w:val="left"/>
+      <w:pPr>
+        <w:ind w:left="3600" w:hanging="360"/>
+      </w:pPr>
+    </w:lvl>
+    <w:lvl w:ilvl="5" w:tplc="0809001B" w:tentative="1">
+      <w:start w:val="1"/>
+      <w:numFmt w:val="lowerRoman"/>
+      <w:lvlText w:val="%6."/>
+      <w:lvlJc w:val="right"/>
+      <w:pPr>
+        <w:ind w:left="4320" w:hanging="180"/>
+      </w:pPr>
+    </w:lvl>
+    <w:lvl w:ilvl="6" w:tplc="0809000F" w:tentative="1">
+      <w:start w:val="1"/>
+      <w:numFmt w:val="decimal"/>
+      <w:lvlText w:val="%7."/>
+      <w:lvlJc w:val="left"/>
+      <w:pPr>
+        <w:ind w:left="5040" w:hanging="360"/>
+      </w:pPr>
+    </w:lvl>
+    <w:lvl w:ilvl="7" w:tplc="08090019" w:tentative="1">
+      <w:start w:val="1"/>
+      <w:numFmt w:val="lowerLetter"/>
+      <w:lvlText w:val="%8."/>
+      <w:lvlJc w:val="left"/>
+      <w:pPr>
+        <w:ind w:left="5760" w:hanging="360"/>
+      </w:pPr>
+    </w:lvl>
+    <w:lvl w:ilvl="8" w:tplc="0809001B" w:tentative="1">
+      <w:start w:val="1"/>
+      <w:numFmt w:val="lowerRoman"/>
+      <w:lvlText w:val="%9."/>
+      <w:lvlJc w:val="right"/>
+      <w:pPr>
+        <w:ind w:left="6480" w:hanging="180"/>
+      </w:pPr>
+    </w:lvl>
+  </w:abstractNum>
+  <w:abstractNum w:abstractNumId="5" w15:restartNumberingAfterBreak="0">
     <w:nsid w:val="49BC0169"/>
     <w:multiLevelType w:val="hybridMultilevel"/>
     <w:tmpl w:val="7988CA66"/>
@@ -9105,7 +9878,93 @@
       </w:rPr>
     </w:lvl>
   </w:abstractNum>
-  <w:abstractNum w:abstractNumId="4" w15:restartNumberingAfterBreak="0">
+  <w:abstractNum w:abstractNumId="6" w15:restartNumberingAfterBreak="0">
+    <w:nsid w:val="59E034FE"/>
+    <w:multiLevelType w:val="hybridMultilevel"/>
+    <w:tmpl w:val="89AE6B96"/>
+    <w:lvl w:ilvl="0" w:tplc="0809000F">
+      <w:start w:val="1"/>
+      <w:numFmt w:val="decimal"/>
+      <w:lvlText w:val="%1."/>
+      <w:lvlJc w:val="left"/>
+      <w:pPr>
+        <w:ind w:left="720" w:hanging="360"/>
+      </w:pPr>
+    </w:lvl>
+    <w:lvl w:ilvl="1" w:tplc="08090019">
+      <w:start w:val="1"/>
+      <w:numFmt w:val="lowerLetter"/>
+      <w:lvlText w:val="%2."/>
+      <w:lvlJc w:val="left"/>
+      <w:pPr>
+        <w:ind w:left="1440" w:hanging="360"/>
+      </w:pPr>
+    </w:lvl>
+    <w:lvl w:ilvl="2" w:tplc="0809001B" w:tentative="1">
+      <w:start w:val="1"/>
+      <w:numFmt w:val="lowerRoman"/>
+      <w:lvlText w:val="%3."/>
+      <w:lvlJc w:val="right"/>
+      <w:pPr>
+        <w:ind w:left="2160" w:hanging="180"/>
+      </w:pPr>
+    </w:lvl>
+    <w:lvl w:ilvl="3" w:tplc="0809000F" w:tentative="1">
+      <w:start w:val="1"/>
+      <w:numFmt w:val="decimal"/>
+      <w:lvlText w:val="%4."/>
+      <w:lvlJc w:val="left"/>
+      <w:pPr>
+        <w:ind w:left="2880" w:hanging="360"/>
+      </w:pPr>
+    </w:lvl>
+    <w:lvl w:ilvl="4" w:tplc="08090019" w:tentative="1">
+      <w:start w:val="1"/>
+      <w:numFmt w:val="lowerLetter"/>
+      <w:lvlText w:val="%5."/>
+      <w:lvlJc w:val="left"/>
+      <w:pPr>
+        <w:ind w:left="3600" w:hanging="360"/>
+      </w:pPr>
+    </w:lvl>
+    <w:lvl w:ilvl="5" w:tplc="0809001B" w:tentative="1">
+      <w:start w:val="1"/>
+      <w:numFmt w:val="lowerRoman"/>
+      <w:lvlText w:val="%6."/>
+      <w:lvlJc w:val="right"/>
+      <w:pPr>
+        <w:ind w:left="4320" w:hanging="180"/>
+      </w:pPr>
+    </w:lvl>
+    <w:lvl w:ilvl="6" w:tplc="0809000F" w:tentative="1">
+      <w:start w:val="1"/>
+      <w:numFmt w:val="decimal"/>
+      <w:lvlText w:val="%7."/>
+      <w:lvlJc w:val="left"/>
+      <w:pPr>
+        <w:ind w:left="5040" w:hanging="360"/>
+      </w:pPr>
+    </w:lvl>
+    <w:lvl w:ilvl="7" w:tplc="08090019" w:tentative="1">
+      <w:start w:val="1"/>
+      <w:numFmt w:val="lowerLetter"/>
+      <w:lvlText w:val="%8."/>
+      <w:lvlJc w:val="left"/>
+      <w:pPr>
+        <w:ind w:left="5760" w:hanging="360"/>
+      </w:pPr>
+    </w:lvl>
+    <w:lvl w:ilvl="8" w:tplc="0809001B" w:tentative="1">
+      <w:start w:val="1"/>
+      <w:numFmt w:val="lowerRoman"/>
+      <w:lvlText w:val="%9."/>
+      <w:lvlJc w:val="right"/>
+      <w:pPr>
+        <w:ind w:left="6480" w:hanging="180"/>
+      </w:pPr>
+    </w:lvl>
+  </w:abstractNum>
+  <w:abstractNum w:abstractNumId="7" w15:restartNumberingAfterBreak="0">
     <w:nsid w:val="744D1072"/>
     <w:multiLevelType w:val="hybridMultilevel"/>
     <w:tmpl w:val="1A1E6FBC"/>
@@ -9219,19 +10078,28 @@
     </w:lvl>
   </w:abstractNum>
   <w:num w:numId="1">
+    <w:abstractNumId w:val="2"/>
+  </w:num>
+  <w:num w:numId="2">
+    <w:abstractNumId w:val="5"/>
+  </w:num>
+  <w:num w:numId="3">
+    <w:abstractNumId w:val="7"/>
+  </w:num>
+  <w:num w:numId="4">
+    <w:abstractNumId w:val="3"/>
+  </w:num>
+  <w:num w:numId="5">
     <w:abstractNumId w:val="1"/>
   </w:num>
-  <w:num w:numId="2">
-    <w:abstractNumId w:val="3"/>
+  <w:num w:numId="6">
+    <w:abstractNumId w:val="6"/>
   </w:num>
-  <w:num w:numId="3">
+  <w:num w:numId="7">
+    <w:abstractNumId w:val="0"/>
+  </w:num>
+  <w:num w:numId="8">
     <w:abstractNumId w:val="4"/>
-  </w:num>
-  <w:num w:numId="4">
-    <w:abstractNumId w:val="2"/>
-  </w:num>
-  <w:num w:numId="5">
-    <w:abstractNumId w:val="0"/>
   </w:num>
 </w:numbering>
 </file>
@@ -9987,4 +10855,16 @@
     </a:ext>
   </a:extLst>
 </a:theme>
+</file>
+
+<file path=customXml/item1.xml><?xml version="1.0" encoding="utf-8"?>
+<b:Sources xmlns:b="http://schemas.openxmlformats.org/officeDocument/2006/bibliography" xmlns="http://schemas.openxmlformats.org/officeDocument/2006/bibliography" SelectedStyle="\APASixthEditionOfficeOnline.xsl" StyleName="APA" Version="6"/>
+</file>
+
+<file path=customXml/itemProps1.xml><?xml version="1.0" encoding="utf-8"?>
+<ds:datastoreItem xmlns:ds="http://schemas.openxmlformats.org/officeDocument/2006/customXml" ds:itemID="{0327BFD9-3431-4131-8798-3940DEB244A6}">
+  <ds:schemaRefs>
+    <ds:schemaRef ds:uri="http://schemas.openxmlformats.org/officeDocument/2006/bibliography"/>
+  </ds:schemaRefs>
+</ds:datastoreItem>
 </file>
</xml_diff>